<commit_message>
Barrier class theory and sample
</commit_message>
<xml_diff>
--- a/Chapter 7/BPB0067_Chapter 7.docx
+++ b/Chapter 7/BPB0067_Chapter 7.docx
@@ -27253,13 +27253,7 @@
         <w:rPr>
           <w:rFonts w:ascii="Palatino Linotype" w:hAnsi="Palatino Linotype"/>
         </w:rPr>
-        <w:t xml:space="preserve"> – Any thread that calls </w:t>
-      </w:r>
-      <w:r>
-        <w:rPr>
-          <w:rFonts w:ascii="Palatino Linotype" w:hAnsi="Palatino Linotype"/>
-        </w:rPr>
-        <w:t>WaitOne</w:t>
+        <w:t xml:space="preserve"> – Any thread that calls WaitOne</w:t>
       </w:r>
       <w:r>
         <w:rPr>
@@ -27866,16 +27860,7 @@
           <w:sz w:val="19"/>
           <w:szCs w:val="19"/>
         </w:rPr>
-        <w:t>PlaceOrder</w:t>
-      </w:r>
-      <w:r>
-        <w:rPr>
-          <w:rFonts w:ascii="Consolas" w:hAnsi="Consolas" w:cs="Consolas"/>
-          <w:color w:val="000000"/>
-          <w:sz w:val="19"/>
-          <w:szCs w:val="19"/>
-        </w:rPr>
-        <w:t>() to call Wait instead of WaitOne so that our method looks like below</w:t>
+        <w:t>PlaceOrder() to call Wait instead of WaitOne so that our method looks like below</w:t>
       </w:r>
     </w:p>
     <w:p>
@@ -28324,14 +28309,7 @@
           <w:rFonts w:ascii="Palatino Linotype" w:hAnsi="Palatino Linotype" w:cs="Consolas"/>
           <w:color w:val="000000"/>
         </w:rPr>
-        <w:t>ValidatePrice</w:t>
-      </w:r>
-      <w:r>
-        <w:rPr>
-          <w:rFonts w:ascii="Palatino Linotype" w:hAnsi="Palatino Linotype" w:cs="Consolas"/>
-          <w:color w:val="000000"/>
-        </w:rPr>
-        <w:t>() method with ManualResetEvent variable</w:t>
+        <w:t>ValidatePrice() method with ManualResetEvent variable</w:t>
       </w:r>
       <w:r>
         <w:rPr>
@@ -31321,61 +31299,7 @@
           <w:sz w:val="20"/>
           <w:szCs w:val="20"/>
         </w:rPr>
-        <w:t>Figure 7.1</w:t>
-      </w:r>
-      <w:r>
-        <w:rPr>
-          <w:rFonts w:ascii="Palatino Linotype" w:eastAsia="Palatino Linotype" w:hAnsi="Palatino Linotype" w:cs="Palatino Linotype"/>
-          <w:b/>
-          <w:sz w:val="20"/>
-          <w:szCs w:val="20"/>
-        </w:rPr>
-        <w:t>2</w:t>
-      </w:r>
-      <w:r>
-        <w:rPr>
-          <w:rFonts w:ascii="Palatino Linotype" w:eastAsia="Palatino Linotype" w:hAnsi="Palatino Linotype" w:cs="Palatino Linotype"/>
-          <w:b/>
-          <w:sz w:val="20"/>
-          <w:szCs w:val="20"/>
-        </w:rPr>
-        <w:t xml:space="preserve"> – Output of </w:t>
-      </w:r>
-      <w:r>
-        <w:rPr>
-          <w:rFonts w:ascii="Palatino Linotype" w:eastAsia="Palatino Linotype" w:hAnsi="Palatino Linotype" w:cs="Palatino Linotype"/>
-          <w:b/>
-          <w:sz w:val="20"/>
-          <w:szCs w:val="20"/>
-        </w:rPr>
-        <w:t xml:space="preserve">stock trading application </w:t>
-      </w:r>
-      <w:r>
-        <w:rPr>
-          <w:rFonts w:ascii="Palatino Linotype" w:eastAsia="Palatino Linotype" w:hAnsi="Palatino Linotype" w:cs="Palatino Linotype"/>
-          <w:b/>
-          <w:sz w:val="20"/>
-          <w:szCs w:val="20"/>
-        </w:rPr>
-        <w:t xml:space="preserve">using </w:t>
-      </w:r>
-      <w:r>
-        <w:rPr>
-          <w:rFonts w:ascii="Palatino Linotype" w:eastAsia="Palatino Linotype" w:hAnsi="Palatino Linotype" w:cs="Palatino Linotype"/>
-          <w:b/>
-          <w:sz w:val="20"/>
-          <w:szCs w:val="20"/>
-        </w:rPr>
-        <w:t>Manual</w:t>
-      </w:r>
-      <w:r>
-        <w:rPr>
-          <w:rFonts w:ascii="Palatino Linotype" w:eastAsia="Palatino Linotype" w:hAnsi="Palatino Linotype" w:cs="Palatino Linotype"/>
-          <w:b/>
-          <w:sz w:val="20"/>
-          <w:szCs w:val="20"/>
-        </w:rPr>
-        <w:t>ResetEvent</w:t>
+        <w:t>Figure 7.12 – Output of stock trading application using ManualResetEvent</w:t>
       </w:r>
     </w:p>
     <w:p>
@@ -31669,16 +31593,7 @@
           <w:sz w:val="20"/>
           <w:szCs w:val="20"/>
         </w:rPr>
-        <w:t>CountdownEvent fileManager</w:t>
-      </w:r>
-      <w:r>
-        <w:rPr>
-          <w:rFonts w:cstheme="minorHAnsi"/>
-          <w:color w:val="000000"/>
-          <w:sz w:val="20"/>
-          <w:szCs w:val="20"/>
-        </w:rPr>
-        <w:t xml:space="preserve"> = </w:t>
+        <w:t xml:space="preserve">CountdownEvent fileManager = </w:t>
       </w:r>
       <w:r>
         <w:rPr>
@@ -31696,25 +31611,7 @@
           <w:sz w:val="20"/>
           <w:szCs w:val="20"/>
         </w:rPr>
-        <w:t xml:space="preserve"> CountdownEvent(</w:t>
-      </w:r>
-      <w:r>
-        <w:rPr>
-          <w:rFonts w:cstheme="minorHAnsi"/>
-          <w:color w:val="000000"/>
-          <w:sz w:val="20"/>
-          <w:szCs w:val="20"/>
-        </w:rPr>
-        <w:t>10</w:t>
-      </w:r>
-      <w:r>
-        <w:rPr>
-          <w:rFonts w:cstheme="minorHAnsi"/>
-          <w:color w:val="000000"/>
-          <w:sz w:val="20"/>
-          <w:szCs w:val="20"/>
-        </w:rPr>
-        <w:t>);</w:t>
+        <w:t xml:space="preserve"> CountdownEvent(10);</w:t>
       </w:r>
     </w:p>
     <w:p>
@@ -33272,47 +33169,7 @@
           <w:sz w:val="20"/>
           <w:szCs w:val="20"/>
         </w:rPr>
-        <w:t xml:space="preserve">Now create a console application and add this class to our console application, also simulate parallel threads that wil call </w:t>
-      </w:r>
-      <w:r>
-        <w:rPr>
-          <w:rFonts w:ascii="Palatino Linotype" w:hAnsi="Palatino Linotype" w:cstheme="minorHAnsi"/>
-          <w:noProof/>
-          <w:color w:val="000000"/>
-          <w:sz w:val="20"/>
-          <w:szCs w:val="20"/>
-        </w:rPr>
-        <w:t>SimulateFileDownload</w:t>
-      </w:r>
-      <w:r>
-        <w:rPr>
-          <w:rFonts w:ascii="Palatino Linotype" w:hAnsi="Palatino Linotype" w:cstheme="minorHAnsi"/>
-          <w:noProof/>
-          <w:color w:val="000000"/>
-          <w:sz w:val="20"/>
-          <w:szCs w:val="20"/>
-        </w:rPr>
-        <w:t xml:space="preserve"> method and then eventually </w:t>
-      </w:r>
-      <w:r>
-        <w:rPr>
-          <w:rFonts w:ascii="Palatino Linotype" w:hAnsi="Palatino Linotype" w:cstheme="minorHAnsi"/>
-          <w:noProof/>
-          <w:color w:val="000000"/>
-          <w:sz w:val="20"/>
-          <w:szCs w:val="20"/>
-        </w:rPr>
-        <w:t>FileMerge</w:t>
-      </w:r>
-      <w:r>
-        <w:rPr>
-          <w:rFonts w:ascii="Palatino Linotype" w:hAnsi="Palatino Linotype" w:cstheme="minorHAnsi"/>
-          <w:noProof/>
-          <w:color w:val="000000"/>
-          <w:sz w:val="20"/>
-          <w:szCs w:val="20"/>
-        </w:rPr>
-        <w:t xml:space="preserve"> method. With this our main class will look like below</w:t>
+        <w:t>Now create a console application and add this class to our console application, also simulate parallel threads that wil call SimulateFileDownload method and then eventually FileMerge method. With this our main class will look like below</w:t>
       </w:r>
     </w:p>
     <w:p>
@@ -33948,8 +33805,6 @@
           </wp:inline>
         </w:drawing>
       </w:r>
-      <w:bookmarkStart w:id="0" w:name="_GoBack"/>
-      <w:bookmarkEnd w:id="0"/>
     </w:p>
     <w:p>
       <w:pPr>
@@ -33967,52 +33822,7 @@
           <w:sz w:val="20"/>
           <w:szCs w:val="20"/>
         </w:rPr>
-        <w:t>Figure 7.1</w:t>
-      </w:r>
-      <w:r>
-        <w:rPr>
-          <w:rFonts w:ascii="Palatino Linotype" w:eastAsia="Palatino Linotype" w:hAnsi="Palatino Linotype" w:cs="Palatino Linotype"/>
-          <w:b/>
-          <w:sz w:val="20"/>
-          <w:szCs w:val="20"/>
-        </w:rPr>
-        <w:t>3</w:t>
-      </w:r>
-      <w:r>
-        <w:rPr>
-          <w:rFonts w:ascii="Palatino Linotype" w:eastAsia="Palatino Linotype" w:hAnsi="Palatino Linotype" w:cs="Palatino Linotype"/>
-          <w:b/>
-          <w:sz w:val="20"/>
-          <w:szCs w:val="20"/>
-        </w:rPr>
-        <w:t xml:space="preserve"> – Output of </w:t>
-      </w:r>
-      <w:r>
-        <w:rPr>
-          <w:rFonts w:ascii="Palatino Linotype" w:eastAsia="Palatino Linotype" w:hAnsi="Palatino Linotype" w:cs="Palatino Linotype"/>
-          <w:b/>
-          <w:sz w:val="20"/>
-          <w:szCs w:val="20"/>
-        </w:rPr>
-        <w:t>parallel file download</w:t>
-      </w:r>
-      <w:r>
-        <w:rPr>
-          <w:rFonts w:ascii="Palatino Linotype" w:eastAsia="Palatino Linotype" w:hAnsi="Palatino Linotype" w:cs="Palatino Linotype"/>
-          <w:b/>
-          <w:sz w:val="20"/>
-          <w:szCs w:val="20"/>
-        </w:rPr>
-        <w:t xml:space="preserve"> using</w:t>
-      </w:r>
-      <w:r>
-        <w:rPr>
-          <w:rFonts w:ascii="Palatino Linotype" w:eastAsia="Palatino Linotype" w:hAnsi="Palatino Linotype" w:cs="Palatino Linotype"/>
-          <w:b/>
-          <w:sz w:val="20"/>
-          <w:szCs w:val="20"/>
-        </w:rPr>
-        <w:t xml:space="preserve"> CountdownEvent</w:t>
+        <w:t>Figure 7.13 – Output of parallel file download using CountdownEvent</w:t>
       </w:r>
     </w:p>
     <w:p>
@@ -34117,6 +33927,4067 @@
       <w:pPr>
         <w:rPr>
           <w:rFonts w:ascii="Palatino Linotype" w:hAnsi="Palatino Linotype"/>
+        </w:rPr>
+      </w:pPr>
+      <w:r>
+        <w:rPr>
+          <w:rFonts w:ascii="Palatino Linotype" w:hAnsi="Palatino Linotype"/>
+        </w:rPr>
+        <w:t xml:space="preserve">Barrier is a signaling </w:t>
+      </w:r>
+      <w:r>
+        <w:rPr>
+          <w:rFonts w:ascii="Palatino Linotype" w:hAnsi="Palatino Linotype"/>
+        </w:rPr>
+        <w:t>construct that helps in threads to wait for each other primarily at a specific point. So, it acts like a barrier where each thread/task executes a piece of code and then waits at a specific point for all the other threads/tasks to finish</w:t>
+      </w:r>
+      <w:r>
+        <w:rPr>
+          <w:rFonts w:ascii="Palatino Linotype" w:hAnsi="Palatino Linotype"/>
+        </w:rPr>
+        <w:t xml:space="preserve"> their execution, once all the threads reach specific waiting point threads are allowed to proceed with subsequent execution</w:t>
+      </w:r>
+      <w:r>
+        <w:rPr>
+          <w:rFonts w:ascii="Palatino Linotype" w:hAnsi="Palatino Linotype"/>
+        </w:rPr>
+        <w:t xml:space="preserve">, this also helps in </w:t>
+      </w:r>
+      <w:r>
+        <w:rPr>
+          <w:rFonts w:ascii="Palatino Linotype" w:hAnsi="Palatino Linotype"/>
+        </w:rPr>
+        <w:t>scenarios where there are</w:t>
+      </w:r>
+      <w:r>
+        <w:rPr>
+          <w:rFonts w:ascii="Palatino Linotype" w:hAnsi="Palatino Linotype"/>
+        </w:rPr>
+        <w:t xml:space="preserve"> multiple phases</w:t>
+      </w:r>
+      <w:r>
+        <w:rPr>
+          <w:rFonts w:ascii="Palatino Linotype" w:hAnsi="Palatino Linotype"/>
+        </w:rPr>
+        <w:t xml:space="preserve"> and all threads needs to complete each phase before they can start on the next phase.</w:t>
+      </w:r>
+      <w:r>
+        <w:rPr>
+          <w:rFonts w:ascii="Palatino Linotype" w:hAnsi="Palatino Linotype"/>
+        </w:rPr>
+        <w:t xml:space="preserve"> Barrier also supports post phase execution which will be executed after all threads </w:t>
+      </w:r>
+      <w:r>
+        <w:rPr>
+          <w:rFonts w:ascii="Palatino Linotype" w:hAnsi="Palatino Linotype"/>
+        </w:rPr>
+        <w:t>complete sending in every phase</w:t>
+      </w:r>
+      <w:r>
+        <w:rPr>
+          <w:rFonts w:ascii="Palatino Linotype" w:hAnsi="Palatino Linotype"/>
+        </w:rPr>
+        <w:t>.</w:t>
+      </w:r>
+      <w:r>
+        <w:rPr>
+          <w:rFonts w:ascii="Palatino Linotype" w:hAnsi="Palatino Linotype"/>
+        </w:rPr>
+        <w:t xml:space="preserve"> A pictorial representation would look like below</w:t>
+      </w:r>
+    </w:p>
+    <w:p>
+      <w:pPr>
+        <w:rPr>
+          <w:rFonts w:ascii="Palatino Linotype" w:hAnsi="Palatino Linotype"/>
+        </w:rPr>
+      </w:pPr>
+      <w:r>
+        <w:rPr>
+          <w:noProof/>
+        </w:rPr>
+        <w:lastRenderedPageBreak/>
+        <w:drawing>
+          <wp:inline distT="0" distB="0" distL="0" distR="0" wp14:anchorId="5242A92E" wp14:editId="6A706120">
+            <wp:extent cx="5943600" cy="4185920"/>
+            <wp:effectExtent l="19050" t="19050" r="19050" b="24130"/>
+            <wp:docPr id="14" name="Picture 14"/>
+            <wp:cNvGraphicFramePr>
+              <a:graphicFrameLocks xmlns:a="http://schemas.openxmlformats.org/drawingml/2006/main" noChangeAspect="1"/>
+            </wp:cNvGraphicFramePr>
+            <a:graphic xmlns:a="http://schemas.openxmlformats.org/drawingml/2006/main">
+              <a:graphicData uri="http://schemas.openxmlformats.org/drawingml/2006/picture">
+                <pic:pic xmlns:pic="http://schemas.openxmlformats.org/drawingml/2006/picture">
+                  <pic:nvPicPr>
+                    <pic:cNvPr id="1" name=""/>
+                    <pic:cNvPicPr/>
+                  </pic:nvPicPr>
+                  <pic:blipFill>
+                    <a:blip r:embed="rId24"/>
+                    <a:stretch>
+                      <a:fillRect/>
+                    </a:stretch>
+                  </pic:blipFill>
+                  <pic:spPr>
+                    <a:xfrm>
+                      <a:off x="0" y="0"/>
+                      <a:ext cx="5943600" cy="4185920"/>
+                    </a:xfrm>
+                    <a:prstGeom prst="rect">
+                      <a:avLst/>
+                    </a:prstGeom>
+                    <a:ln>
+                      <a:solidFill>
+                        <a:schemeClr val="accent1"/>
+                      </a:solidFill>
+                    </a:ln>
+                  </pic:spPr>
+                </pic:pic>
+              </a:graphicData>
+            </a:graphic>
+          </wp:inline>
+        </w:drawing>
+      </w:r>
+      <w:r>
+        <w:rPr>
+          <w:rFonts w:ascii="Palatino Linotype" w:hAnsi="Palatino Linotype"/>
+        </w:rPr>
+        <w:t xml:space="preserve"> </w:t>
+      </w:r>
+    </w:p>
+    <w:p>
+      <w:pPr>
+        <w:rPr>
+          <w:rFonts w:ascii="Palatino Linotype" w:eastAsia="Palatino Linotype" w:hAnsi="Palatino Linotype" w:cs="Palatino Linotype"/>
+          <w:b/>
+          <w:sz w:val="20"/>
+          <w:szCs w:val="20"/>
+        </w:rPr>
+      </w:pPr>
+      <w:r>
+        <w:rPr>
+          <w:rFonts w:ascii="Palatino Linotype" w:eastAsia="Palatino Linotype" w:hAnsi="Palatino Linotype" w:cs="Palatino Linotype"/>
+          <w:b/>
+          <w:sz w:val="20"/>
+          <w:szCs w:val="20"/>
+        </w:rPr>
+        <w:t>Figure 7.14 – Barrier</w:t>
+      </w:r>
+      <w:r>
+        <w:rPr>
+          <w:rFonts w:ascii="Palatino Linotype" w:eastAsia="Palatino Linotype" w:hAnsi="Palatino Linotype" w:cs="Palatino Linotype"/>
+          <w:b/>
+          <w:sz w:val="20"/>
+          <w:szCs w:val="20"/>
+        </w:rPr>
+        <w:t xml:space="preserve"> splint into 3 tasks and going through 2 phases</w:t>
+      </w:r>
+    </w:p>
+    <w:p>
+      <w:pPr>
+        <w:rPr>
+          <w:rFonts w:ascii="Palatino Linotype" w:hAnsi="Palatino Linotype"/>
+        </w:rPr>
+      </w:pPr>
+      <w:r>
+        <w:rPr>
+          <w:rFonts w:ascii="Palatino Linotype" w:hAnsi="Palatino Linotype"/>
+        </w:rPr>
+        <w:t>Let’s see this with a simple example</w:t>
+      </w:r>
+      <w:r>
+        <w:rPr>
+          <w:rFonts w:ascii="Palatino Linotype" w:hAnsi="Palatino Linotype"/>
+        </w:rPr>
+        <w:t xml:space="preserve"> where we are building a system to check whether a person is eligible for home loan, decision for eligibility is decided by credit score from multiple sources and if credit score is good </w:t>
+      </w:r>
+      <w:r>
+        <w:rPr>
+          <w:rFonts w:ascii="Palatino Linotype" w:hAnsi="Palatino Linotype"/>
+        </w:rPr>
+        <w:t xml:space="preserve">from each source </w:t>
+      </w:r>
+      <w:r>
+        <w:rPr>
+          <w:rFonts w:ascii="Palatino Linotype" w:hAnsi="Palatino Linotype"/>
+        </w:rPr>
+        <w:t>then will move to next phase where we look some additional social sources and then approve loan accordingly.</w:t>
+      </w:r>
+      <w:r>
+        <w:rPr>
+          <w:rFonts w:ascii="Palatino Linotype" w:hAnsi="Palatino Linotype"/>
+        </w:rPr>
+        <w:t xml:space="preserve"> Let us start with creating a HomeLoan class that has a Barrier object and couple of Boolean fields to track various activities during verification. A parametrized constructor of this class is used to initialize Barrier with number of participants set to input parameter and a post execution phase, with this our class will look like below</w:t>
+      </w:r>
+    </w:p>
+    <w:p>
+      <w:pPr>
+        <w:autoSpaceDE w:val="0"/>
+        <w:autoSpaceDN w:val="0"/>
+        <w:adjustRightInd w:val="0"/>
+        <w:spacing w:after="0" w:line="240" w:lineRule="auto"/>
+        <w:rPr>
+          <w:rFonts w:cstheme="minorHAnsi"/>
+          <w:noProof/>
+          <w:color w:val="000000"/>
+          <w:sz w:val="20"/>
+          <w:szCs w:val="20"/>
+        </w:rPr>
+      </w:pPr>
+      <w:r>
+        <w:rPr>
+          <w:rFonts w:cstheme="minorHAnsi"/>
+          <w:noProof/>
+          <w:color w:val="0000FF"/>
+          <w:sz w:val="20"/>
+          <w:szCs w:val="20"/>
+        </w:rPr>
+        <w:t>public</w:t>
+      </w:r>
+      <w:r>
+        <w:rPr>
+          <w:rFonts w:cstheme="minorHAnsi"/>
+          <w:noProof/>
+          <w:color w:val="000000"/>
+          <w:sz w:val="20"/>
+          <w:szCs w:val="20"/>
+        </w:rPr>
+        <w:t xml:space="preserve"> </w:t>
+      </w:r>
+      <w:r>
+        <w:rPr>
+          <w:rFonts w:cstheme="minorHAnsi"/>
+          <w:noProof/>
+          <w:color w:val="0000FF"/>
+          <w:sz w:val="20"/>
+          <w:szCs w:val="20"/>
+        </w:rPr>
+        <w:t>class</w:t>
+      </w:r>
+      <w:r>
+        <w:rPr>
+          <w:rFonts w:cstheme="minorHAnsi"/>
+          <w:noProof/>
+          <w:color w:val="000000"/>
+          <w:sz w:val="20"/>
+          <w:szCs w:val="20"/>
+        </w:rPr>
+        <w:t xml:space="preserve"> </w:t>
+      </w:r>
+      <w:r>
+        <w:rPr>
+          <w:rFonts w:cstheme="minorHAnsi"/>
+          <w:noProof/>
+          <w:color w:val="2B91AF"/>
+          <w:sz w:val="20"/>
+          <w:szCs w:val="20"/>
+        </w:rPr>
+        <w:t>HomeLoan</w:t>
+      </w:r>
+    </w:p>
+    <w:p>
+      <w:pPr>
+        <w:autoSpaceDE w:val="0"/>
+        <w:autoSpaceDN w:val="0"/>
+        <w:adjustRightInd w:val="0"/>
+        <w:spacing w:after="0" w:line="240" w:lineRule="auto"/>
+        <w:rPr>
+          <w:rFonts w:cstheme="minorHAnsi"/>
+          <w:noProof/>
+          <w:color w:val="000000"/>
+          <w:sz w:val="20"/>
+          <w:szCs w:val="20"/>
+        </w:rPr>
+      </w:pPr>
+      <w:r>
+        <w:rPr>
+          <w:rFonts w:cstheme="minorHAnsi"/>
+          <w:noProof/>
+          <w:color w:val="000000"/>
+          <w:sz w:val="20"/>
+          <w:szCs w:val="20"/>
+        </w:rPr>
+        <w:t xml:space="preserve">    {</w:t>
+      </w:r>
+    </w:p>
+    <w:p>
+      <w:pPr>
+        <w:autoSpaceDE w:val="0"/>
+        <w:autoSpaceDN w:val="0"/>
+        <w:adjustRightInd w:val="0"/>
+        <w:spacing w:after="0" w:line="240" w:lineRule="auto"/>
+        <w:rPr>
+          <w:rFonts w:cstheme="minorHAnsi"/>
+          <w:noProof/>
+          <w:color w:val="000000"/>
+          <w:sz w:val="20"/>
+          <w:szCs w:val="20"/>
+        </w:rPr>
+      </w:pPr>
+      <w:r>
+        <w:rPr>
+          <w:rFonts w:cstheme="minorHAnsi"/>
+          <w:noProof/>
+          <w:color w:val="000000"/>
+          <w:sz w:val="20"/>
+          <w:szCs w:val="20"/>
+        </w:rPr>
+        <w:t xml:space="preserve">        </w:t>
+      </w:r>
+      <w:r>
+        <w:rPr>
+          <w:rFonts w:cstheme="minorHAnsi"/>
+          <w:noProof/>
+          <w:color w:val="0000FF"/>
+          <w:sz w:val="20"/>
+          <w:szCs w:val="20"/>
+        </w:rPr>
+        <w:t>const</w:t>
+      </w:r>
+      <w:r>
+        <w:rPr>
+          <w:rFonts w:cstheme="minorHAnsi"/>
+          <w:noProof/>
+          <w:color w:val="000000"/>
+          <w:sz w:val="20"/>
+          <w:szCs w:val="20"/>
+        </w:rPr>
+        <w:t xml:space="preserve"> </w:t>
+      </w:r>
+      <w:r>
+        <w:rPr>
+          <w:rFonts w:cstheme="minorHAnsi"/>
+          <w:noProof/>
+          <w:color w:val="0000FF"/>
+          <w:sz w:val="20"/>
+          <w:szCs w:val="20"/>
+        </w:rPr>
+        <w:t>int</w:t>
+      </w:r>
+      <w:r>
+        <w:rPr>
+          <w:rFonts w:cstheme="minorHAnsi"/>
+          <w:noProof/>
+          <w:color w:val="000000"/>
+          <w:sz w:val="20"/>
+          <w:szCs w:val="20"/>
+        </w:rPr>
+        <w:t xml:space="preserve"> minScore = 150;</w:t>
+      </w:r>
+    </w:p>
+    <w:p>
+      <w:pPr>
+        <w:autoSpaceDE w:val="0"/>
+        <w:autoSpaceDN w:val="0"/>
+        <w:adjustRightInd w:val="0"/>
+        <w:spacing w:after="0" w:line="240" w:lineRule="auto"/>
+        <w:rPr>
+          <w:rFonts w:cstheme="minorHAnsi"/>
+          <w:noProof/>
+          <w:color w:val="000000"/>
+          <w:sz w:val="20"/>
+          <w:szCs w:val="20"/>
+        </w:rPr>
+      </w:pPr>
+      <w:r>
+        <w:rPr>
+          <w:rFonts w:cstheme="minorHAnsi"/>
+          <w:noProof/>
+          <w:color w:val="000000"/>
+          <w:sz w:val="20"/>
+          <w:szCs w:val="20"/>
+        </w:rPr>
+        <w:t xml:space="preserve">        </w:t>
+      </w:r>
+      <w:r>
+        <w:rPr>
+          <w:rFonts w:cstheme="minorHAnsi"/>
+          <w:noProof/>
+          <w:color w:val="0000FF"/>
+          <w:sz w:val="20"/>
+          <w:szCs w:val="20"/>
+        </w:rPr>
+        <w:t>const</w:t>
+      </w:r>
+      <w:r>
+        <w:rPr>
+          <w:rFonts w:cstheme="minorHAnsi"/>
+          <w:noProof/>
+          <w:color w:val="000000"/>
+          <w:sz w:val="20"/>
+          <w:szCs w:val="20"/>
+        </w:rPr>
+        <w:t xml:space="preserve"> </w:t>
+      </w:r>
+      <w:r>
+        <w:rPr>
+          <w:rFonts w:cstheme="minorHAnsi"/>
+          <w:noProof/>
+          <w:color w:val="0000FF"/>
+          <w:sz w:val="20"/>
+          <w:szCs w:val="20"/>
+        </w:rPr>
+        <w:t>int</w:t>
+      </w:r>
+      <w:r>
+        <w:rPr>
+          <w:rFonts w:cstheme="minorHAnsi"/>
+          <w:noProof/>
+          <w:color w:val="000000"/>
+          <w:sz w:val="20"/>
+          <w:szCs w:val="20"/>
+        </w:rPr>
+        <w:t xml:space="preserve"> maxScore = 1000;</w:t>
+      </w:r>
+    </w:p>
+    <w:p>
+      <w:pPr>
+        <w:autoSpaceDE w:val="0"/>
+        <w:autoSpaceDN w:val="0"/>
+        <w:adjustRightInd w:val="0"/>
+        <w:spacing w:after="0" w:line="240" w:lineRule="auto"/>
+        <w:rPr>
+          <w:rFonts w:cstheme="minorHAnsi"/>
+          <w:noProof/>
+          <w:color w:val="000000"/>
+          <w:sz w:val="20"/>
+          <w:szCs w:val="20"/>
+        </w:rPr>
+      </w:pPr>
+      <w:r>
+        <w:rPr>
+          <w:rFonts w:cstheme="minorHAnsi"/>
+          <w:noProof/>
+          <w:color w:val="000000"/>
+          <w:sz w:val="20"/>
+          <w:szCs w:val="20"/>
+        </w:rPr>
+        <w:t xml:space="preserve">        Barrier barrier;</w:t>
+      </w:r>
+    </w:p>
+    <w:p>
+      <w:pPr>
+        <w:autoSpaceDE w:val="0"/>
+        <w:autoSpaceDN w:val="0"/>
+        <w:adjustRightInd w:val="0"/>
+        <w:spacing w:after="0" w:line="240" w:lineRule="auto"/>
+        <w:rPr>
+          <w:rFonts w:cstheme="minorHAnsi"/>
+          <w:noProof/>
+          <w:color w:val="000000"/>
+          <w:sz w:val="20"/>
+          <w:szCs w:val="20"/>
+        </w:rPr>
+      </w:pPr>
+      <w:r>
+        <w:rPr>
+          <w:rFonts w:cstheme="minorHAnsi"/>
+          <w:noProof/>
+          <w:color w:val="000000"/>
+          <w:sz w:val="20"/>
+          <w:szCs w:val="20"/>
+        </w:rPr>
+        <w:t xml:space="preserve">        </w:t>
+      </w:r>
+      <w:r>
+        <w:rPr>
+          <w:rFonts w:cstheme="minorHAnsi"/>
+          <w:noProof/>
+          <w:color w:val="0000FF"/>
+          <w:sz w:val="20"/>
+          <w:szCs w:val="20"/>
+        </w:rPr>
+        <w:t>public</w:t>
+      </w:r>
+      <w:r>
+        <w:rPr>
+          <w:rFonts w:cstheme="minorHAnsi"/>
+          <w:noProof/>
+          <w:color w:val="000000"/>
+          <w:sz w:val="20"/>
+          <w:szCs w:val="20"/>
+        </w:rPr>
+        <w:t xml:space="preserve"> </w:t>
+      </w:r>
+      <w:r>
+        <w:rPr>
+          <w:rFonts w:cstheme="minorHAnsi"/>
+          <w:noProof/>
+          <w:color w:val="0000FF"/>
+          <w:sz w:val="20"/>
+          <w:szCs w:val="20"/>
+        </w:rPr>
+        <w:t>bool</w:t>
+      </w:r>
+      <w:r>
+        <w:rPr>
+          <w:rFonts w:cstheme="minorHAnsi"/>
+          <w:noProof/>
+          <w:color w:val="000000"/>
+          <w:sz w:val="20"/>
+          <w:szCs w:val="20"/>
+        </w:rPr>
+        <w:t xml:space="preserve"> HomeLoanStatus { </w:t>
+      </w:r>
+      <w:r>
+        <w:rPr>
+          <w:rFonts w:cstheme="minorHAnsi"/>
+          <w:noProof/>
+          <w:color w:val="0000FF"/>
+          <w:sz w:val="20"/>
+          <w:szCs w:val="20"/>
+        </w:rPr>
+        <w:t>get</w:t>
+      </w:r>
+      <w:r>
+        <w:rPr>
+          <w:rFonts w:cstheme="minorHAnsi"/>
+          <w:noProof/>
+          <w:color w:val="000000"/>
+          <w:sz w:val="20"/>
+          <w:szCs w:val="20"/>
+        </w:rPr>
+        <w:t xml:space="preserve">; </w:t>
+      </w:r>
+      <w:r>
+        <w:rPr>
+          <w:rFonts w:cstheme="minorHAnsi"/>
+          <w:noProof/>
+          <w:color w:val="0000FF"/>
+          <w:sz w:val="20"/>
+          <w:szCs w:val="20"/>
+        </w:rPr>
+        <w:t>set</w:t>
+      </w:r>
+      <w:r>
+        <w:rPr>
+          <w:rFonts w:cstheme="minorHAnsi"/>
+          <w:noProof/>
+          <w:color w:val="000000"/>
+          <w:sz w:val="20"/>
+          <w:szCs w:val="20"/>
+        </w:rPr>
+        <w:t>; }</w:t>
+      </w:r>
+    </w:p>
+    <w:p>
+      <w:pPr>
+        <w:autoSpaceDE w:val="0"/>
+        <w:autoSpaceDN w:val="0"/>
+        <w:adjustRightInd w:val="0"/>
+        <w:spacing w:after="0" w:line="240" w:lineRule="auto"/>
+        <w:rPr>
+          <w:rFonts w:cstheme="minorHAnsi"/>
+          <w:noProof/>
+          <w:color w:val="000000"/>
+          <w:sz w:val="20"/>
+          <w:szCs w:val="20"/>
+        </w:rPr>
+      </w:pPr>
+      <w:r>
+        <w:rPr>
+          <w:rFonts w:cstheme="minorHAnsi"/>
+          <w:noProof/>
+          <w:color w:val="000000"/>
+          <w:sz w:val="20"/>
+          <w:szCs w:val="20"/>
+        </w:rPr>
+        <w:t xml:space="preserve">        </w:t>
+      </w:r>
+      <w:r>
+        <w:rPr>
+          <w:rFonts w:cstheme="minorHAnsi"/>
+          <w:noProof/>
+          <w:color w:val="0000FF"/>
+          <w:sz w:val="20"/>
+          <w:szCs w:val="20"/>
+        </w:rPr>
+        <w:t>bool</w:t>
+      </w:r>
+      <w:r>
+        <w:rPr>
+          <w:rFonts w:cstheme="minorHAnsi"/>
+          <w:noProof/>
+          <w:color w:val="000000"/>
+          <w:sz w:val="20"/>
+          <w:szCs w:val="20"/>
+        </w:rPr>
+        <w:t xml:space="preserve"> creditScoreStatus, socialScoreStatus;</w:t>
+      </w:r>
+    </w:p>
+    <w:p>
+      <w:pPr>
+        <w:autoSpaceDE w:val="0"/>
+        <w:autoSpaceDN w:val="0"/>
+        <w:adjustRightInd w:val="0"/>
+        <w:spacing w:after="0" w:line="240" w:lineRule="auto"/>
+        <w:rPr>
+          <w:rFonts w:cstheme="minorHAnsi"/>
+          <w:noProof/>
+          <w:color w:val="000000"/>
+          <w:sz w:val="20"/>
+          <w:szCs w:val="20"/>
+        </w:rPr>
+      </w:pPr>
+    </w:p>
+    <w:p>
+      <w:pPr>
+        <w:autoSpaceDE w:val="0"/>
+        <w:autoSpaceDN w:val="0"/>
+        <w:adjustRightInd w:val="0"/>
+        <w:spacing w:after="0" w:line="240" w:lineRule="auto"/>
+        <w:rPr>
+          <w:rFonts w:cstheme="minorHAnsi"/>
+          <w:noProof/>
+          <w:color w:val="000000"/>
+          <w:sz w:val="20"/>
+          <w:szCs w:val="20"/>
+        </w:rPr>
+      </w:pPr>
+      <w:r>
+        <w:rPr>
+          <w:rFonts w:cstheme="minorHAnsi"/>
+          <w:noProof/>
+          <w:color w:val="000000"/>
+          <w:sz w:val="20"/>
+          <w:szCs w:val="20"/>
+        </w:rPr>
+        <w:t xml:space="preserve">        </w:t>
+      </w:r>
+      <w:r>
+        <w:rPr>
+          <w:rFonts w:cstheme="minorHAnsi"/>
+          <w:noProof/>
+          <w:color w:val="0000FF"/>
+          <w:sz w:val="20"/>
+          <w:szCs w:val="20"/>
+        </w:rPr>
+        <w:t>public</w:t>
+      </w:r>
+      <w:r>
+        <w:rPr>
+          <w:rFonts w:cstheme="minorHAnsi"/>
+          <w:noProof/>
+          <w:color w:val="000000"/>
+          <w:sz w:val="20"/>
+          <w:szCs w:val="20"/>
+        </w:rPr>
+        <w:t xml:space="preserve"> </w:t>
+      </w:r>
+      <w:r>
+        <w:rPr>
+          <w:rFonts w:cstheme="minorHAnsi"/>
+          <w:noProof/>
+          <w:color w:val="2B91AF"/>
+          <w:sz w:val="20"/>
+          <w:szCs w:val="20"/>
+        </w:rPr>
+        <w:t>HomeLoan</w:t>
+      </w:r>
+      <w:r>
+        <w:rPr>
+          <w:rFonts w:cstheme="minorHAnsi"/>
+          <w:noProof/>
+          <w:color w:val="000000"/>
+          <w:sz w:val="20"/>
+          <w:szCs w:val="20"/>
+        </w:rPr>
+        <w:t>(</w:t>
+      </w:r>
+      <w:r>
+        <w:rPr>
+          <w:rFonts w:cstheme="minorHAnsi"/>
+          <w:noProof/>
+          <w:color w:val="0000FF"/>
+          <w:sz w:val="20"/>
+          <w:szCs w:val="20"/>
+        </w:rPr>
+        <w:t>int</w:t>
+      </w:r>
+      <w:r>
+        <w:rPr>
+          <w:rFonts w:cstheme="minorHAnsi"/>
+          <w:noProof/>
+          <w:color w:val="000000"/>
+          <w:sz w:val="20"/>
+          <w:szCs w:val="20"/>
+        </w:rPr>
+        <w:t xml:space="preserve"> numberOfParticipants)</w:t>
+      </w:r>
+    </w:p>
+    <w:p>
+      <w:pPr>
+        <w:autoSpaceDE w:val="0"/>
+        <w:autoSpaceDN w:val="0"/>
+        <w:adjustRightInd w:val="0"/>
+        <w:spacing w:after="0" w:line="240" w:lineRule="auto"/>
+        <w:rPr>
+          <w:rFonts w:cstheme="minorHAnsi"/>
+          <w:noProof/>
+          <w:color w:val="000000"/>
+          <w:sz w:val="20"/>
+          <w:szCs w:val="20"/>
+        </w:rPr>
+      </w:pPr>
+      <w:r>
+        <w:rPr>
+          <w:rFonts w:cstheme="minorHAnsi"/>
+          <w:noProof/>
+          <w:color w:val="000000"/>
+          <w:sz w:val="20"/>
+          <w:szCs w:val="20"/>
+        </w:rPr>
+        <w:t xml:space="preserve">        {</w:t>
+      </w:r>
+    </w:p>
+    <w:p>
+      <w:pPr>
+        <w:autoSpaceDE w:val="0"/>
+        <w:autoSpaceDN w:val="0"/>
+        <w:adjustRightInd w:val="0"/>
+        <w:spacing w:after="0" w:line="240" w:lineRule="auto"/>
+        <w:rPr>
+          <w:rFonts w:cstheme="minorHAnsi"/>
+          <w:noProof/>
+          <w:color w:val="000000"/>
+          <w:sz w:val="20"/>
+          <w:szCs w:val="20"/>
+        </w:rPr>
+      </w:pPr>
+      <w:r>
+        <w:rPr>
+          <w:rFonts w:cstheme="minorHAnsi"/>
+          <w:noProof/>
+          <w:color w:val="000000"/>
+          <w:sz w:val="20"/>
+          <w:szCs w:val="20"/>
+        </w:rPr>
+        <w:t xml:space="preserve">            barrier = </w:t>
+      </w:r>
+      <w:r>
+        <w:rPr>
+          <w:rFonts w:cstheme="minorHAnsi"/>
+          <w:noProof/>
+          <w:color w:val="0000FF"/>
+          <w:sz w:val="20"/>
+          <w:szCs w:val="20"/>
+        </w:rPr>
+        <w:t>new</w:t>
+      </w:r>
+      <w:r>
+        <w:rPr>
+          <w:rFonts w:cstheme="minorHAnsi"/>
+          <w:noProof/>
+          <w:color w:val="000000"/>
+          <w:sz w:val="20"/>
+          <w:szCs w:val="20"/>
+        </w:rPr>
+        <w:t xml:space="preserve"> Barrier(numberOfParticipants, (myBarrier) =&gt;</w:t>
+      </w:r>
+    </w:p>
+    <w:p>
+      <w:pPr>
+        <w:autoSpaceDE w:val="0"/>
+        <w:autoSpaceDN w:val="0"/>
+        <w:adjustRightInd w:val="0"/>
+        <w:spacing w:after="0" w:line="240" w:lineRule="auto"/>
+        <w:rPr>
+          <w:rFonts w:cstheme="minorHAnsi"/>
+          <w:noProof/>
+          <w:color w:val="000000"/>
+          <w:sz w:val="20"/>
+          <w:szCs w:val="20"/>
+        </w:rPr>
+      </w:pPr>
+      <w:r>
+        <w:rPr>
+          <w:rFonts w:cstheme="minorHAnsi"/>
+          <w:noProof/>
+          <w:color w:val="000000"/>
+          <w:sz w:val="20"/>
+          <w:szCs w:val="20"/>
+        </w:rPr>
+        <w:t xml:space="preserve">            {</w:t>
+      </w:r>
+    </w:p>
+    <w:p>
+      <w:pPr>
+        <w:autoSpaceDE w:val="0"/>
+        <w:autoSpaceDN w:val="0"/>
+        <w:adjustRightInd w:val="0"/>
+        <w:spacing w:after="0" w:line="240" w:lineRule="auto"/>
+        <w:rPr>
+          <w:rFonts w:cstheme="minorHAnsi"/>
+          <w:noProof/>
+          <w:color w:val="000000"/>
+          <w:sz w:val="20"/>
+          <w:szCs w:val="20"/>
+        </w:rPr>
+      </w:pPr>
+      <w:r>
+        <w:rPr>
+          <w:rFonts w:cstheme="minorHAnsi"/>
+          <w:noProof/>
+          <w:color w:val="000000"/>
+          <w:sz w:val="20"/>
+          <w:szCs w:val="20"/>
+        </w:rPr>
+        <w:lastRenderedPageBreak/>
+        <w:t xml:space="preserve">                Console.WriteLine(</w:t>
+      </w:r>
+      <w:r>
+        <w:rPr>
+          <w:rFonts w:cstheme="minorHAnsi"/>
+          <w:noProof/>
+          <w:color w:val="A31515"/>
+          <w:sz w:val="20"/>
+          <w:szCs w:val="20"/>
+        </w:rPr>
+        <w:t>$"========================================================"</w:t>
+      </w:r>
+      <w:r>
+        <w:rPr>
+          <w:rFonts w:cstheme="minorHAnsi"/>
+          <w:noProof/>
+          <w:color w:val="000000"/>
+          <w:sz w:val="20"/>
+          <w:szCs w:val="20"/>
+        </w:rPr>
+        <w:t>);</w:t>
+      </w:r>
+    </w:p>
+    <w:p>
+      <w:pPr>
+        <w:autoSpaceDE w:val="0"/>
+        <w:autoSpaceDN w:val="0"/>
+        <w:adjustRightInd w:val="0"/>
+        <w:spacing w:after="0" w:line="240" w:lineRule="auto"/>
+        <w:rPr>
+          <w:rFonts w:cstheme="minorHAnsi"/>
+          <w:noProof/>
+          <w:color w:val="000000"/>
+          <w:sz w:val="20"/>
+          <w:szCs w:val="20"/>
+        </w:rPr>
+      </w:pPr>
+      <w:r>
+        <w:rPr>
+          <w:rFonts w:cstheme="minorHAnsi"/>
+          <w:noProof/>
+          <w:color w:val="000000"/>
+          <w:sz w:val="20"/>
+          <w:szCs w:val="20"/>
+        </w:rPr>
+        <w:t xml:space="preserve">                Console.WriteLine(</w:t>
+      </w:r>
+      <w:r>
+        <w:rPr>
+          <w:rFonts w:cstheme="minorHAnsi"/>
+          <w:noProof/>
+          <w:color w:val="A31515"/>
+          <w:sz w:val="20"/>
+          <w:szCs w:val="20"/>
+        </w:rPr>
+        <w:t xml:space="preserve">$"Phase </w:t>
+      </w:r>
+      <w:r>
+        <w:rPr>
+          <w:rFonts w:cstheme="minorHAnsi"/>
+          <w:noProof/>
+          <w:color w:val="000000"/>
+          <w:sz w:val="20"/>
+          <w:szCs w:val="20"/>
+        </w:rPr>
+        <w:t>{barrier.CurrentPhaseNumber}</w:t>
+      </w:r>
+      <w:r>
+        <w:rPr>
+          <w:rFonts w:cstheme="minorHAnsi"/>
+          <w:noProof/>
+          <w:color w:val="A31515"/>
+          <w:sz w:val="20"/>
+          <w:szCs w:val="20"/>
+        </w:rPr>
+        <w:t xml:space="preserve"> </w:t>
+      </w:r>
+      <w:r>
+        <w:rPr>
+          <w:rFonts w:cstheme="minorHAnsi"/>
+          <w:noProof/>
+          <w:color w:val="A31515"/>
+          <w:sz w:val="20"/>
+          <w:szCs w:val="20"/>
+        </w:rPr>
+        <w:t>finished</w:t>
+      </w:r>
+      <w:r>
+        <w:rPr>
+          <w:rFonts w:cstheme="minorHAnsi"/>
+          <w:noProof/>
+          <w:color w:val="A31515"/>
+          <w:sz w:val="20"/>
+          <w:szCs w:val="20"/>
+        </w:rPr>
+        <w:t xml:space="preserve"> for all sources"</w:t>
+      </w:r>
+      <w:r>
+        <w:rPr>
+          <w:rFonts w:cstheme="minorHAnsi"/>
+          <w:noProof/>
+          <w:color w:val="000000"/>
+          <w:sz w:val="20"/>
+          <w:szCs w:val="20"/>
+        </w:rPr>
+        <w:t>);</w:t>
+      </w:r>
+    </w:p>
+    <w:p>
+      <w:pPr>
+        <w:autoSpaceDE w:val="0"/>
+        <w:autoSpaceDN w:val="0"/>
+        <w:adjustRightInd w:val="0"/>
+        <w:spacing w:after="0" w:line="240" w:lineRule="auto"/>
+        <w:rPr>
+          <w:rFonts w:cstheme="minorHAnsi"/>
+          <w:noProof/>
+          <w:color w:val="000000"/>
+          <w:sz w:val="20"/>
+          <w:szCs w:val="20"/>
+        </w:rPr>
+      </w:pPr>
+      <w:r>
+        <w:rPr>
+          <w:rFonts w:cstheme="minorHAnsi"/>
+          <w:noProof/>
+          <w:color w:val="000000"/>
+          <w:sz w:val="20"/>
+          <w:szCs w:val="20"/>
+        </w:rPr>
+        <w:t xml:space="preserve">                Console.WriteLine(</w:t>
+      </w:r>
+      <w:r>
+        <w:rPr>
+          <w:rFonts w:cstheme="minorHAnsi"/>
+          <w:noProof/>
+          <w:color w:val="A31515"/>
+          <w:sz w:val="20"/>
+          <w:szCs w:val="20"/>
+        </w:rPr>
+        <w:t>$"========================================================"</w:t>
+      </w:r>
+      <w:r>
+        <w:rPr>
+          <w:rFonts w:cstheme="minorHAnsi"/>
+          <w:noProof/>
+          <w:color w:val="000000"/>
+          <w:sz w:val="20"/>
+          <w:szCs w:val="20"/>
+        </w:rPr>
+        <w:t>);</w:t>
+      </w:r>
+    </w:p>
+    <w:p>
+      <w:pPr>
+        <w:autoSpaceDE w:val="0"/>
+        <w:autoSpaceDN w:val="0"/>
+        <w:adjustRightInd w:val="0"/>
+        <w:spacing w:after="0" w:line="240" w:lineRule="auto"/>
+        <w:rPr>
+          <w:rFonts w:cstheme="minorHAnsi"/>
+          <w:noProof/>
+          <w:color w:val="000000"/>
+          <w:sz w:val="20"/>
+          <w:szCs w:val="20"/>
+        </w:rPr>
+      </w:pPr>
+      <w:r>
+        <w:rPr>
+          <w:rFonts w:cstheme="minorHAnsi"/>
+          <w:noProof/>
+          <w:color w:val="000000"/>
+          <w:sz w:val="20"/>
+          <w:szCs w:val="20"/>
+        </w:rPr>
+        <w:t xml:space="preserve">            });</w:t>
+      </w:r>
+    </w:p>
+    <w:p>
+      <w:pPr>
+        <w:autoSpaceDE w:val="0"/>
+        <w:autoSpaceDN w:val="0"/>
+        <w:adjustRightInd w:val="0"/>
+        <w:spacing w:after="0" w:line="240" w:lineRule="auto"/>
+        <w:rPr>
+          <w:rFonts w:cstheme="minorHAnsi"/>
+          <w:noProof/>
+          <w:color w:val="000000"/>
+          <w:sz w:val="20"/>
+          <w:szCs w:val="20"/>
+        </w:rPr>
+      </w:pPr>
+      <w:r>
+        <w:rPr>
+          <w:rFonts w:cstheme="minorHAnsi"/>
+          <w:noProof/>
+          <w:color w:val="000000"/>
+          <w:sz w:val="20"/>
+          <w:szCs w:val="20"/>
+        </w:rPr>
+        <w:t xml:space="preserve">            </w:t>
+      </w:r>
+      <w:r>
+        <w:rPr>
+          <w:rFonts w:cstheme="minorHAnsi"/>
+          <w:noProof/>
+          <w:color w:val="0000FF"/>
+          <w:sz w:val="20"/>
+          <w:szCs w:val="20"/>
+        </w:rPr>
+        <w:t>this</w:t>
+      </w:r>
+      <w:r>
+        <w:rPr>
+          <w:rFonts w:cstheme="minorHAnsi"/>
+          <w:noProof/>
+          <w:color w:val="000000"/>
+          <w:sz w:val="20"/>
+          <w:szCs w:val="20"/>
+        </w:rPr>
+        <w:t xml:space="preserve">.HomeLoanStatus = creditScoreStatus = socialScoreStatus = </w:t>
+      </w:r>
+      <w:r>
+        <w:rPr>
+          <w:rFonts w:cstheme="minorHAnsi"/>
+          <w:noProof/>
+          <w:color w:val="0000FF"/>
+          <w:sz w:val="20"/>
+          <w:szCs w:val="20"/>
+        </w:rPr>
+        <w:t>true</w:t>
+      </w:r>
+      <w:r>
+        <w:rPr>
+          <w:rFonts w:cstheme="minorHAnsi"/>
+          <w:noProof/>
+          <w:color w:val="000000"/>
+          <w:sz w:val="20"/>
+          <w:szCs w:val="20"/>
+        </w:rPr>
+        <w:t>;</w:t>
+      </w:r>
+    </w:p>
+    <w:p>
+      <w:pPr>
+        <w:rPr>
+          <w:rFonts w:cstheme="minorHAnsi"/>
+          <w:noProof/>
+          <w:color w:val="000000"/>
+          <w:sz w:val="20"/>
+          <w:szCs w:val="20"/>
+        </w:rPr>
+      </w:pPr>
+      <w:r>
+        <w:rPr>
+          <w:rFonts w:cstheme="minorHAnsi"/>
+          <w:noProof/>
+          <w:color w:val="000000"/>
+          <w:sz w:val="20"/>
+          <w:szCs w:val="20"/>
+        </w:rPr>
+        <w:t xml:space="preserve">        }</w:t>
+      </w:r>
+    </w:p>
+    <w:p>
+      <w:pPr>
+        <w:rPr>
+          <w:rFonts w:cstheme="minorHAnsi"/>
+          <w:noProof/>
+          <w:color w:val="000000"/>
+          <w:sz w:val="20"/>
+          <w:szCs w:val="20"/>
+        </w:rPr>
+      </w:pPr>
+      <w:r>
+        <w:rPr>
+          <w:rFonts w:cstheme="minorHAnsi"/>
+          <w:noProof/>
+          <w:color w:val="000000"/>
+          <w:sz w:val="20"/>
+          <w:szCs w:val="20"/>
+        </w:rPr>
+        <w:t>}</w:t>
+      </w:r>
+    </w:p>
+    <w:p>
+      <w:pPr>
+        <w:rPr>
+          <w:rFonts w:ascii="Palatino Linotype" w:hAnsi="Palatino Linotype" w:cstheme="minorHAnsi"/>
+          <w:noProof/>
+          <w:color w:val="000000"/>
+        </w:rPr>
+      </w:pPr>
+      <w:r>
+        <w:rPr>
+          <w:rFonts w:ascii="Palatino Linotype" w:hAnsi="Palatino Linotype" w:cstheme="minorHAnsi"/>
+          <w:noProof/>
+          <w:color w:val="000000"/>
+        </w:rPr>
+        <w:t>Add three method to this class as explained below</w:t>
+      </w:r>
+    </w:p>
+    <w:p>
+      <w:pPr>
+        <w:pStyle w:val="ListParagraph"/>
+        <w:numPr>
+          <w:ilvl w:val="0"/>
+          <w:numId w:val="22"/>
+        </w:numPr>
+        <w:rPr>
+          <w:rFonts w:ascii="Palatino Linotype" w:hAnsi="Palatino Linotype" w:cstheme="minorHAnsi"/>
+          <w:noProof/>
+        </w:rPr>
+      </w:pPr>
+      <w:r>
+        <w:rPr>
+          <w:rFonts w:ascii="Palatino Linotype" w:hAnsi="Palatino Linotype" w:cs="Consolas"/>
+          <w:color w:val="000000"/>
+        </w:rPr>
+        <w:t>GetCreditScore and GetSocialScore – Both of them simulates returning a random number which will be used as credit score and social score</w:t>
+      </w:r>
+    </w:p>
+    <w:p>
+      <w:pPr>
+        <w:ind w:left="360"/>
+        <w:rPr>
+          <w:rFonts w:ascii="Palatino Linotype" w:hAnsi="Palatino Linotype" w:cstheme="minorHAnsi"/>
+          <w:noProof/>
+        </w:rPr>
+      </w:pPr>
+      <w:r>
+        <w:rPr>
+          <w:rFonts w:ascii="Palatino Linotype" w:hAnsi="Palatino Linotype" w:cstheme="minorHAnsi"/>
+          <w:noProof/>
+        </w:rPr>
+        <w:t>Definition of these methods will look like below</w:t>
+      </w:r>
+    </w:p>
+    <w:p>
+      <w:pPr>
+        <w:autoSpaceDE w:val="0"/>
+        <w:autoSpaceDN w:val="0"/>
+        <w:adjustRightInd w:val="0"/>
+        <w:spacing w:after="0" w:line="240" w:lineRule="auto"/>
+        <w:rPr>
+          <w:rFonts w:cstheme="minorHAnsi"/>
+          <w:noProof/>
+          <w:color w:val="000000"/>
+          <w:sz w:val="20"/>
+          <w:szCs w:val="20"/>
+        </w:rPr>
+      </w:pPr>
+      <w:r>
+        <w:rPr>
+          <w:rFonts w:cstheme="minorHAnsi"/>
+          <w:noProof/>
+          <w:color w:val="0000FF"/>
+          <w:sz w:val="20"/>
+          <w:szCs w:val="20"/>
+        </w:rPr>
+        <w:t xml:space="preserve">        </w:t>
+      </w:r>
+      <w:r>
+        <w:rPr>
+          <w:rFonts w:cstheme="minorHAnsi"/>
+          <w:noProof/>
+          <w:color w:val="0000FF"/>
+          <w:sz w:val="20"/>
+          <w:szCs w:val="20"/>
+        </w:rPr>
+        <w:t>int</w:t>
+      </w:r>
+      <w:r>
+        <w:rPr>
+          <w:rFonts w:cstheme="minorHAnsi"/>
+          <w:noProof/>
+          <w:color w:val="000000"/>
+          <w:sz w:val="20"/>
+          <w:szCs w:val="20"/>
+        </w:rPr>
+        <w:t xml:space="preserve"> GetCreditScore()</w:t>
+      </w:r>
+    </w:p>
+    <w:p>
+      <w:pPr>
+        <w:autoSpaceDE w:val="0"/>
+        <w:autoSpaceDN w:val="0"/>
+        <w:adjustRightInd w:val="0"/>
+        <w:spacing w:after="0" w:line="240" w:lineRule="auto"/>
+        <w:rPr>
+          <w:rFonts w:cstheme="minorHAnsi"/>
+          <w:noProof/>
+          <w:color w:val="000000"/>
+          <w:sz w:val="20"/>
+          <w:szCs w:val="20"/>
+        </w:rPr>
+      </w:pPr>
+      <w:r>
+        <w:rPr>
+          <w:rFonts w:cstheme="minorHAnsi"/>
+          <w:noProof/>
+          <w:color w:val="000000"/>
+          <w:sz w:val="20"/>
+          <w:szCs w:val="20"/>
+        </w:rPr>
+        <w:t xml:space="preserve">        {</w:t>
+      </w:r>
+    </w:p>
+    <w:p>
+      <w:pPr>
+        <w:autoSpaceDE w:val="0"/>
+        <w:autoSpaceDN w:val="0"/>
+        <w:adjustRightInd w:val="0"/>
+        <w:spacing w:after="0" w:line="240" w:lineRule="auto"/>
+        <w:rPr>
+          <w:rFonts w:cstheme="minorHAnsi"/>
+          <w:noProof/>
+          <w:color w:val="000000"/>
+          <w:sz w:val="20"/>
+          <w:szCs w:val="20"/>
+        </w:rPr>
+      </w:pPr>
+      <w:r>
+        <w:rPr>
+          <w:rFonts w:cstheme="minorHAnsi"/>
+          <w:noProof/>
+          <w:color w:val="000000"/>
+          <w:sz w:val="20"/>
+          <w:szCs w:val="20"/>
+        </w:rPr>
+        <w:t xml:space="preserve">            Random rnd = </w:t>
+      </w:r>
+      <w:r>
+        <w:rPr>
+          <w:rFonts w:cstheme="minorHAnsi"/>
+          <w:noProof/>
+          <w:color w:val="0000FF"/>
+          <w:sz w:val="20"/>
+          <w:szCs w:val="20"/>
+        </w:rPr>
+        <w:t>new</w:t>
+      </w:r>
+      <w:r>
+        <w:rPr>
+          <w:rFonts w:cstheme="minorHAnsi"/>
+          <w:noProof/>
+          <w:color w:val="000000"/>
+          <w:sz w:val="20"/>
+          <w:szCs w:val="20"/>
+        </w:rPr>
+        <w:t xml:space="preserve"> Random();</w:t>
+      </w:r>
+    </w:p>
+    <w:p>
+      <w:pPr>
+        <w:autoSpaceDE w:val="0"/>
+        <w:autoSpaceDN w:val="0"/>
+        <w:adjustRightInd w:val="0"/>
+        <w:spacing w:after="0" w:line="240" w:lineRule="auto"/>
+        <w:rPr>
+          <w:rFonts w:cstheme="minorHAnsi"/>
+          <w:noProof/>
+          <w:color w:val="000000"/>
+          <w:sz w:val="20"/>
+          <w:szCs w:val="20"/>
+        </w:rPr>
+      </w:pPr>
+      <w:r>
+        <w:rPr>
+          <w:rFonts w:cstheme="minorHAnsi"/>
+          <w:noProof/>
+          <w:color w:val="000000"/>
+          <w:sz w:val="20"/>
+          <w:szCs w:val="20"/>
+        </w:rPr>
+        <w:t xml:space="preserve">            </w:t>
+      </w:r>
+      <w:r>
+        <w:rPr>
+          <w:rFonts w:cstheme="minorHAnsi"/>
+          <w:noProof/>
+          <w:color w:val="0000FF"/>
+          <w:sz w:val="20"/>
+          <w:szCs w:val="20"/>
+        </w:rPr>
+        <w:t>return</w:t>
+      </w:r>
+      <w:r>
+        <w:rPr>
+          <w:rFonts w:cstheme="minorHAnsi"/>
+          <w:noProof/>
+          <w:color w:val="000000"/>
+          <w:sz w:val="20"/>
+          <w:szCs w:val="20"/>
+        </w:rPr>
+        <w:t xml:space="preserve"> rnd.Next(minScore, maxScore);</w:t>
+      </w:r>
+    </w:p>
+    <w:p>
+      <w:pPr>
+        <w:autoSpaceDE w:val="0"/>
+        <w:autoSpaceDN w:val="0"/>
+        <w:adjustRightInd w:val="0"/>
+        <w:spacing w:after="0" w:line="240" w:lineRule="auto"/>
+        <w:rPr>
+          <w:rFonts w:cstheme="minorHAnsi"/>
+          <w:noProof/>
+          <w:color w:val="000000"/>
+          <w:sz w:val="20"/>
+          <w:szCs w:val="20"/>
+        </w:rPr>
+      </w:pPr>
+      <w:r>
+        <w:rPr>
+          <w:rFonts w:cstheme="minorHAnsi"/>
+          <w:noProof/>
+          <w:color w:val="000000"/>
+          <w:sz w:val="20"/>
+          <w:szCs w:val="20"/>
+        </w:rPr>
+        <w:t xml:space="preserve">        }</w:t>
+      </w:r>
+    </w:p>
+    <w:p>
+      <w:pPr>
+        <w:autoSpaceDE w:val="0"/>
+        <w:autoSpaceDN w:val="0"/>
+        <w:adjustRightInd w:val="0"/>
+        <w:spacing w:after="0" w:line="240" w:lineRule="auto"/>
+        <w:rPr>
+          <w:rFonts w:cstheme="minorHAnsi"/>
+          <w:noProof/>
+          <w:color w:val="000000"/>
+          <w:sz w:val="20"/>
+          <w:szCs w:val="20"/>
+        </w:rPr>
+      </w:pPr>
+    </w:p>
+    <w:p>
+      <w:pPr>
+        <w:autoSpaceDE w:val="0"/>
+        <w:autoSpaceDN w:val="0"/>
+        <w:adjustRightInd w:val="0"/>
+        <w:spacing w:after="0" w:line="240" w:lineRule="auto"/>
+        <w:rPr>
+          <w:rFonts w:cstheme="minorHAnsi"/>
+          <w:noProof/>
+          <w:color w:val="000000"/>
+          <w:sz w:val="20"/>
+          <w:szCs w:val="20"/>
+        </w:rPr>
+      </w:pPr>
+      <w:r>
+        <w:rPr>
+          <w:rFonts w:cstheme="minorHAnsi"/>
+          <w:noProof/>
+          <w:color w:val="000000"/>
+          <w:sz w:val="20"/>
+          <w:szCs w:val="20"/>
+        </w:rPr>
+        <w:t xml:space="preserve">        </w:t>
+      </w:r>
+      <w:r>
+        <w:rPr>
+          <w:rFonts w:cstheme="minorHAnsi"/>
+          <w:noProof/>
+          <w:color w:val="0000FF"/>
+          <w:sz w:val="20"/>
+          <w:szCs w:val="20"/>
+        </w:rPr>
+        <w:t>int</w:t>
+      </w:r>
+      <w:r>
+        <w:rPr>
+          <w:rFonts w:cstheme="minorHAnsi"/>
+          <w:noProof/>
+          <w:color w:val="000000"/>
+          <w:sz w:val="20"/>
+          <w:szCs w:val="20"/>
+        </w:rPr>
+        <w:t xml:space="preserve"> GetSocialScore()</w:t>
+      </w:r>
+    </w:p>
+    <w:p>
+      <w:pPr>
+        <w:autoSpaceDE w:val="0"/>
+        <w:autoSpaceDN w:val="0"/>
+        <w:adjustRightInd w:val="0"/>
+        <w:spacing w:after="0" w:line="240" w:lineRule="auto"/>
+        <w:rPr>
+          <w:rFonts w:cstheme="minorHAnsi"/>
+          <w:noProof/>
+          <w:color w:val="000000"/>
+          <w:sz w:val="20"/>
+          <w:szCs w:val="20"/>
+        </w:rPr>
+      </w:pPr>
+      <w:r>
+        <w:rPr>
+          <w:rFonts w:cstheme="minorHAnsi"/>
+          <w:noProof/>
+          <w:color w:val="000000"/>
+          <w:sz w:val="20"/>
+          <w:szCs w:val="20"/>
+        </w:rPr>
+        <w:t xml:space="preserve">        {</w:t>
+      </w:r>
+    </w:p>
+    <w:p>
+      <w:pPr>
+        <w:autoSpaceDE w:val="0"/>
+        <w:autoSpaceDN w:val="0"/>
+        <w:adjustRightInd w:val="0"/>
+        <w:spacing w:after="0" w:line="240" w:lineRule="auto"/>
+        <w:rPr>
+          <w:rFonts w:cstheme="minorHAnsi"/>
+          <w:noProof/>
+          <w:color w:val="000000"/>
+          <w:sz w:val="20"/>
+          <w:szCs w:val="20"/>
+        </w:rPr>
+      </w:pPr>
+      <w:r>
+        <w:rPr>
+          <w:rFonts w:cstheme="minorHAnsi"/>
+          <w:noProof/>
+          <w:color w:val="000000"/>
+          <w:sz w:val="20"/>
+          <w:szCs w:val="20"/>
+        </w:rPr>
+        <w:t xml:space="preserve">            Random rnd = </w:t>
+      </w:r>
+      <w:r>
+        <w:rPr>
+          <w:rFonts w:cstheme="minorHAnsi"/>
+          <w:noProof/>
+          <w:color w:val="0000FF"/>
+          <w:sz w:val="20"/>
+          <w:szCs w:val="20"/>
+        </w:rPr>
+        <w:t>new</w:t>
+      </w:r>
+      <w:r>
+        <w:rPr>
+          <w:rFonts w:cstheme="minorHAnsi"/>
+          <w:noProof/>
+          <w:color w:val="000000"/>
+          <w:sz w:val="20"/>
+          <w:szCs w:val="20"/>
+        </w:rPr>
+        <w:t xml:space="preserve"> Random();</w:t>
+      </w:r>
+    </w:p>
+    <w:p>
+      <w:pPr>
+        <w:autoSpaceDE w:val="0"/>
+        <w:autoSpaceDN w:val="0"/>
+        <w:adjustRightInd w:val="0"/>
+        <w:spacing w:after="0" w:line="240" w:lineRule="auto"/>
+        <w:rPr>
+          <w:rFonts w:cstheme="minorHAnsi"/>
+          <w:noProof/>
+          <w:color w:val="000000"/>
+          <w:sz w:val="20"/>
+          <w:szCs w:val="20"/>
+        </w:rPr>
+      </w:pPr>
+      <w:r>
+        <w:rPr>
+          <w:rFonts w:cstheme="minorHAnsi"/>
+          <w:noProof/>
+          <w:color w:val="000000"/>
+          <w:sz w:val="20"/>
+          <w:szCs w:val="20"/>
+        </w:rPr>
+        <w:t xml:space="preserve">            </w:t>
+      </w:r>
+      <w:r>
+        <w:rPr>
+          <w:rFonts w:cstheme="minorHAnsi"/>
+          <w:noProof/>
+          <w:color w:val="0000FF"/>
+          <w:sz w:val="20"/>
+          <w:szCs w:val="20"/>
+        </w:rPr>
+        <w:t>return</w:t>
+      </w:r>
+      <w:r>
+        <w:rPr>
+          <w:rFonts w:cstheme="minorHAnsi"/>
+          <w:noProof/>
+          <w:color w:val="000000"/>
+          <w:sz w:val="20"/>
+          <w:szCs w:val="20"/>
+        </w:rPr>
+        <w:t xml:space="preserve"> rnd.Next(minScore, maxScore);</w:t>
+      </w:r>
+    </w:p>
+    <w:p>
+      <w:pPr>
+        <w:autoSpaceDE w:val="0"/>
+        <w:autoSpaceDN w:val="0"/>
+        <w:adjustRightInd w:val="0"/>
+        <w:spacing w:after="0" w:line="240" w:lineRule="auto"/>
+        <w:rPr>
+          <w:rFonts w:cstheme="minorHAnsi"/>
+          <w:noProof/>
+          <w:color w:val="000000"/>
+          <w:sz w:val="20"/>
+          <w:szCs w:val="20"/>
+        </w:rPr>
+      </w:pPr>
+      <w:r>
+        <w:rPr>
+          <w:rFonts w:cstheme="minorHAnsi"/>
+          <w:noProof/>
+          <w:color w:val="000000"/>
+          <w:sz w:val="20"/>
+          <w:szCs w:val="20"/>
+        </w:rPr>
+        <w:t xml:space="preserve">        }</w:t>
+      </w:r>
+    </w:p>
+    <w:p>
+      <w:pPr>
+        <w:rPr>
+          <w:rFonts w:ascii="Palatino Linotype" w:hAnsi="Palatino Linotype" w:cstheme="minorHAnsi"/>
+          <w:noProof/>
+        </w:rPr>
+      </w:pPr>
+    </w:p>
+    <w:p>
+      <w:pPr>
+        <w:pStyle w:val="ListParagraph"/>
+        <w:numPr>
+          <w:ilvl w:val="0"/>
+          <w:numId w:val="22"/>
+        </w:numPr>
+        <w:rPr>
+          <w:rFonts w:ascii="Palatino Linotype" w:hAnsi="Palatino Linotype" w:cstheme="minorHAnsi"/>
+          <w:noProof/>
+        </w:rPr>
+      </w:pPr>
+      <w:r>
+        <w:rPr>
+          <w:rFonts w:ascii="Palatino Linotype" w:hAnsi="Palatino Linotype" w:cs="Consolas"/>
+          <w:color w:val="000000"/>
+        </w:rPr>
+        <w:t>HomeanAnalyzerAsync(</w:t>
+      </w:r>
+      <w:r>
+        <w:rPr>
+          <w:rFonts w:ascii="Palatino Linotype" w:hAnsi="Palatino Linotype" w:cs="Consolas"/>
+          <w:color w:val="0000FF"/>
+        </w:rPr>
+        <w:t>string</w:t>
+      </w:r>
+      <w:r>
+        <w:rPr>
+          <w:rFonts w:ascii="Palatino Linotype" w:hAnsi="Palatino Linotype" w:cs="Consolas"/>
+          <w:color w:val="000000"/>
+        </w:rPr>
+        <w:t xml:space="preserve"> sourceName) – This method will be split into 2 phases</w:t>
+      </w:r>
+    </w:p>
+    <w:p>
+      <w:pPr>
+        <w:pStyle w:val="ListParagraph"/>
+        <w:numPr>
+          <w:ilvl w:val="1"/>
+          <w:numId w:val="22"/>
+        </w:numPr>
+        <w:rPr>
+          <w:rFonts w:ascii="Palatino Linotype" w:hAnsi="Palatino Linotype" w:cstheme="minorHAnsi"/>
+          <w:noProof/>
+        </w:rPr>
+      </w:pPr>
+      <w:r>
+        <w:rPr>
+          <w:rFonts w:ascii="Palatino Linotype" w:hAnsi="Palatino Linotype" w:cs="Consolas"/>
+          <w:color w:val="000000"/>
+        </w:rPr>
+        <w:t>Phase 0 – Credit score evaluation</w:t>
+      </w:r>
+    </w:p>
+    <w:p>
+      <w:pPr>
+        <w:pStyle w:val="ListParagraph"/>
+        <w:numPr>
+          <w:ilvl w:val="1"/>
+          <w:numId w:val="22"/>
+        </w:numPr>
+        <w:rPr>
+          <w:rFonts w:ascii="Palatino Linotype" w:hAnsi="Palatino Linotype" w:cstheme="minorHAnsi"/>
+          <w:noProof/>
+        </w:rPr>
+      </w:pPr>
+      <w:r>
+        <w:rPr>
+          <w:rFonts w:ascii="Palatino Linotype" w:hAnsi="Palatino Linotype" w:cs="Consolas"/>
+          <w:color w:val="000000"/>
+        </w:rPr>
+        <w:t>Phase 1 – Social score evaluation, this phase checks social score only if credit score is above certain number or else will exit and set home loan status accordingly</w:t>
+      </w:r>
+    </w:p>
+    <w:p>
+      <w:pPr>
+        <w:rPr>
+          <w:rFonts w:ascii="Palatino Linotype" w:hAnsi="Palatino Linotype" w:cstheme="minorHAnsi"/>
+          <w:noProof/>
+        </w:rPr>
+      </w:pPr>
+      <w:r>
+        <w:rPr>
+          <w:rFonts w:ascii="Palatino Linotype" w:hAnsi="Palatino Linotype" w:cstheme="minorHAnsi"/>
+          <w:noProof/>
+        </w:rPr>
+        <w:t xml:space="preserve">Definition of </w:t>
+      </w:r>
+      <w:r>
+        <w:rPr>
+          <w:rFonts w:ascii="Palatino Linotype" w:hAnsi="Palatino Linotype" w:cstheme="minorHAnsi"/>
+          <w:noProof/>
+        </w:rPr>
+        <w:t>this</w:t>
+      </w:r>
+      <w:r>
+        <w:rPr>
+          <w:rFonts w:ascii="Palatino Linotype" w:hAnsi="Palatino Linotype" w:cstheme="minorHAnsi"/>
+          <w:noProof/>
+        </w:rPr>
+        <w:t xml:space="preserve"> methods will look like below</w:t>
+      </w:r>
+    </w:p>
+    <w:p>
+      <w:pPr>
+        <w:autoSpaceDE w:val="0"/>
+        <w:autoSpaceDN w:val="0"/>
+        <w:adjustRightInd w:val="0"/>
+        <w:spacing w:after="0" w:line="240" w:lineRule="auto"/>
+        <w:rPr>
+          <w:rFonts w:cstheme="minorHAnsi"/>
+          <w:noProof/>
+          <w:color w:val="000000"/>
+          <w:sz w:val="20"/>
+          <w:szCs w:val="20"/>
+        </w:rPr>
+      </w:pPr>
+      <w:r>
+        <w:rPr>
+          <w:rFonts w:cstheme="minorHAnsi"/>
+          <w:noProof/>
+          <w:color w:val="000000"/>
+          <w:sz w:val="20"/>
+          <w:szCs w:val="20"/>
+        </w:rPr>
+        <w:t xml:space="preserve">        </w:t>
+      </w:r>
+      <w:r>
+        <w:rPr>
+          <w:rFonts w:cstheme="minorHAnsi"/>
+          <w:noProof/>
+          <w:color w:val="0000FF"/>
+          <w:sz w:val="20"/>
+          <w:szCs w:val="20"/>
+        </w:rPr>
+        <w:t>public</w:t>
+      </w:r>
+      <w:r>
+        <w:rPr>
+          <w:rFonts w:cstheme="minorHAnsi"/>
+          <w:noProof/>
+          <w:color w:val="000000"/>
+          <w:sz w:val="20"/>
+          <w:szCs w:val="20"/>
+        </w:rPr>
+        <w:t xml:space="preserve"> </w:t>
+      </w:r>
+      <w:r>
+        <w:rPr>
+          <w:rFonts w:cstheme="minorHAnsi"/>
+          <w:noProof/>
+          <w:color w:val="0000FF"/>
+          <w:sz w:val="20"/>
+          <w:szCs w:val="20"/>
+        </w:rPr>
+        <w:t>async</w:t>
+      </w:r>
+      <w:r>
+        <w:rPr>
+          <w:rFonts w:cstheme="minorHAnsi"/>
+          <w:noProof/>
+          <w:color w:val="000000"/>
+          <w:sz w:val="20"/>
+          <w:szCs w:val="20"/>
+        </w:rPr>
+        <w:t xml:space="preserve"> Task HomeanAnalyzerAsync(</w:t>
+      </w:r>
+      <w:r>
+        <w:rPr>
+          <w:rFonts w:cstheme="minorHAnsi"/>
+          <w:noProof/>
+          <w:color w:val="0000FF"/>
+          <w:sz w:val="20"/>
+          <w:szCs w:val="20"/>
+        </w:rPr>
+        <w:t>string</w:t>
+      </w:r>
+      <w:r>
+        <w:rPr>
+          <w:rFonts w:cstheme="minorHAnsi"/>
+          <w:noProof/>
+          <w:color w:val="000000"/>
+          <w:sz w:val="20"/>
+          <w:szCs w:val="20"/>
+        </w:rPr>
+        <w:t xml:space="preserve"> sourceName)</w:t>
+      </w:r>
+    </w:p>
+    <w:p>
+      <w:pPr>
+        <w:autoSpaceDE w:val="0"/>
+        <w:autoSpaceDN w:val="0"/>
+        <w:adjustRightInd w:val="0"/>
+        <w:spacing w:after="0" w:line="240" w:lineRule="auto"/>
+        <w:rPr>
+          <w:rFonts w:cstheme="minorHAnsi"/>
+          <w:noProof/>
+          <w:color w:val="000000"/>
+          <w:sz w:val="20"/>
+          <w:szCs w:val="20"/>
+        </w:rPr>
+      </w:pPr>
+      <w:r>
+        <w:rPr>
+          <w:rFonts w:cstheme="minorHAnsi"/>
+          <w:noProof/>
+          <w:color w:val="000000"/>
+          <w:sz w:val="20"/>
+          <w:szCs w:val="20"/>
+        </w:rPr>
+        <w:t xml:space="preserve">        {</w:t>
+      </w:r>
+    </w:p>
+    <w:p>
+      <w:pPr>
+        <w:autoSpaceDE w:val="0"/>
+        <w:autoSpaceDN w:val="0"/>
+        <w:adjustRightInd w:val="0"/>
+        <w:spacing w:after="0" w:line="240" w:lineRule="auto"/>
+        <w:rPr>
+          <w:rFonts w:cstheme="minorHAnsi"/>
+          <w:noProof/>
+          <w:color w:val="000000"/>
+          <w:sz w:val="20"/>
+          <w:szCs w:val="20"/>
+        </w:rPr>
+      </w:pPr>
+      <w:r>
+        <w:rPr>
+          <w:rFonts w:cstheme="minorHAnsi"/>
+          <w:noProof/>
+          <w:color w:val="000000"/>
+          <w:sz w:val="20"/>
+          <w:szCs w:val="20"/>
+        </w:rPr>
+        <w:t xml:space="preserve">            </w:t>
+      </w:r>
+      <w:r>
+        <w:rPr>
+          <w:rFonts w:cstheme="minorHAnsi"/>
+          <w:noProof/>
+          <w:color w:val="0000FF"/>
+          <w:sz w:val="20"/>
+          <w:szCs w:val="20"/>
+        </w:rPr>
+        <w:t>await</w:t>
+      </w:r>
+      <w:r>
+        <w:rPr>
+          <w:rFonts w:cstheme="minorHAnsi"/>
+          <w:noProof/>
+          <w:color w:val="000000"/>
+          <w:sz w:val="20"/>
+          <w:szCs w:val="20"/>
+        </w:rPr>
+        <w:t xml:space="preserve"> Task.Factory.StartNew(() =&gt;</w:t>
+      </w:r>
+    </w:p>
+    <w:p>
+      <w:pPr>
+        <w:autoSpaceDE w:val="0"/>
+        <w:autoSpaceDN w:val="0"/>
+        <w:adjustRightInd w:val="0"/>
+        <w:spacing w:after="0" w:line="240" w:lineRule="auto"/>
+        <w:rPr>
+          <w:rFonts w:cstheme="minorHAnsi"/>
+          <w:noProof/>
+          <w:color w:val="000000"/>
+          <w:sz w:val="20"/>
+          <w:szCs w:val="20"/>
+        </w:rPr>
+      </w:pPr>
+      <w:r>
+        <w:rPr>
+          <w:rFonts w:cstheme="minorHAnsi"/>
+          <w:noProof/>
+          <w:color w:val="000000"/>
+          <w:sz w:val="20"/>
+          <w:szCs w:val="20"/>
+        </w:rPr>
+        <w:t xml:space="preserve">            {</w:t>
+      </w:r>
+    </w:p>
+    <w:p>
+      <w:pPr>
+        <w:autoSpaceDE w:val="0"/>
+        <w:autoSpaceDN w:val="0"/>
+        <w:adjustRightInd w:val="0"/>
+        <w:spacing w:after="0" w:line="240" w:lineRule="auto"/>
+        <w:rPr>
+          <w:rFonts w:cstheme="minorHAnsi"/>
+          <w:noProof/>
+          <w:color w:val="000000"/>
+          <w:sz w:val="20"/>
+          <w:szCs w:val="20"/>
+        </w:rPr>
+      </w:pPr>
+      <w:r>
+        <w:rPr>
+          <w:rFonts w:cstheme="minorHAnsi"/>
+          <w:noProof/>
+          <w:color w:val="000000"/>
+          <w:sz w:val="20"/>
+          <w:szCs w:val="20"/>
+        </w:rPr>
+        <w:t xml:space="preserve">                </w:t>
+      </w:r>
+      <w:r>
+        <w:rPr>
+          <w:rFonts w:cstheme="minorHAnsi"/>
+          <w:noProof/>
+          <w:color w:val="008000"/>
+          <w:sz w:val="20"/>
+          <w:szCs w:val="20"/>
+        </w:rPr>
+        <w:t>// Start of phase 0</w:t>
+      </w:r>
+    </w:p>
+    <w:p>
+      <w:pPr>
+        <w:autoSpaceDE w:val="0"/>
+        <w:autoSpaceDN w:val="0"/>
+        <w:adjustRightInd w:val="0"/>
+        <w:spacing w:after="0" w:line="240" w:lineRule="auto"/>
+        <w:rPr>
+          <w:rFonts w:cstheme="minorHAnsi"/>
+          <w:noProof/>
+          <w:color w:val="000000"/>
+          <w:sz w:val="20"/>
+          <w:szCs w:val="20"/>
+        </w:rPr>
+      </w:pPr>
+      <w:r>
+        <w:rPr>
+          <w:rFonts w:cstheme="minorHAnsi"/>
+          <w:noProof/>
+          <w:color w:val="000000"/>
+          <w:sz w:val="20"/>
+          <w:szCs w:val="20"/>
+        </w:rPr>
+        <w:t xml:space="preserve">                Console.WriteLine(</w:t>
+      </w:r>
+      <w:r>
+        <w:rPr>
+          <w:rFonts w:cstheme="minorHAnsi"/>
+          <w:noProof/>
+          <w:color w:val="A31515"/>
+          <w:sz w:val="20"/>
+          <w:szCs w:val="20"/>
+        </w:rPr>
+        <w:t xml:space="preserve">$"Credit score evaluation, phase </w:t>
+      </w:r>
+      <w:r>
+        <w:rPr>
+          <w:rFonts w:cstheme="minorHAnsi"/>
+          <w:noProof/>
+          <w:color w:val="000000"/>
+          <w:sz w:val="20"/>
+          <w:szCs w:val="20"/>
+        </w:rPr>
+        <w:t>{barrier.CurrentPhaseNumber}</w:t>
+      </w:r>
+      <w:r>
+        <w:rPr>
+          <w:rFonts w:cstheme="minorHAnsi"/>
+          <w:noProof/>
+          <w:color w:val="A31515"/>
+          <w:sz w:val="20"/>
+          <w:szCs w:val="20"/>
+        </w:rPr>
+        <w:t xml:space="preserve">, from source </w:t>
+      </w:r>
+      <w:r>
+        <w:rPr>
+          <w:rFonts w:cstheme="minorHAnsi"/>
+          <w:noProof/>
+          <w:color w:val="000000"/>
+          <w:sz w:val="20"/>
+          <w:szCs w:val="20"/>
+        </w:rPr>
+        <w:t>{sourceName}</w:t>
+      </w:r>
+      <w:r>
+        <w:rPr>
+          <w:rFonts w:cstheme="minorHAnsi"/>
+          <w:noProof/>
+          <w:color w:val="A31515"/>
+          <w:sz w:val="20"/>
+          <w:szCs w:val="20"/>
+        </w:rPr>
+        <w:t xml:space="preserve"> started"</w:t>
+      </w:r>
+      <w:r>
+        <w:rPr>
+          <w:rFonts w:cstheme="minorHAnsi"/>
+          <w:noProof/>
+          <w:color w:val="000000"/>
+          <w:sz w:val="20"/>
+          <w:szCs w:val="20"/>
+        </w:rPr>
+        <w:t>);</w:t>
+      </w:r>
+    </w:p>
+    <w:p>
+      <w:pPr>
+        <w:autoSpaceDE w:val="0"/>
+        <w:autoSpaceDN w:val="0"/>
+        <w:adjustRightInd w:val="0"/>
+        <w:spacing w:after="0" w:line="240" w:lineRule="auto"/>
+        <w:rPr>
+          <w:rFonts w:cstheme="minorHAnsi"/>
+          <w:noProof/>
+          <w:color w:val="000000"/>
+          <w:sz w:val="20"/>
+          <w:szCs w:val="20"/>
+        </w:rPr>
+      </w:pPr>
+      <w:r>
+        <w:rPr>
+          <w:rFonts w:cstheme="minorHAnsi"/>
+          <w:noProof/>
+          <w:color w:val="000000"/>
+          <w:sz w:val="20"/>
+          <w:szCs w:val="20"/>
+        </w:rPr>
+        <w:t xml:space="preserve">                </w:t>
+      </w:r>
+      <w:r>
+        <w:rPr>
+          <w:rFonts w:cstheme="minorHAnsi"/>
+          <w:noProof/>
+          <w:color w:val="0000FF"/>
+          <w:sz w:val="20"/>
+          <w:szCs w:val="20"/>
+        </w:rPr>
+        <w:t>int</w:t>
+      </w:r>
+      <w:r>
+        <w:rPr>
+          <w:rFonts w:cstheme="minorHAnsi"/>
+          <w:noProof/>
+          <w:color w:val="000000"/>
+          <w:sz w:val="20"/>
+          <w:szCs w:val="20"/>
+        </w:rPr>
+        <w:t xml:space="preserve"> creditScore;</w:t>
+      </w:r>
+    </w:p>
+    <w:p>
+      <w:pPr>
+        <w:autoSpaceDE w:val="0"/>
+        <w:autoSpaceDN w:val="0"/>
+        <w:adjustRightInd w:val="0"/>
+        <w:spacing w:after="0" w:line="240" w:lineRule="auto"/>
+        <w:rPr>
+          <w:rFonts w:cstheme="minorHAnsi"/>
+          <w:noProof/>
+          <w:color w:val="000000"/>
+          <w:sz w:val="20"/>
+          <w:szCs w:val="20"/>
+        </w:rPr>
+      </w:pPr>
+      <w:r>
+        <w:rPr>
+          <w:rFonts w:cstheme="minorHAnsi"/>
+          <w:noProof/>
+          <w:color w:val="000000"/>
+          <w:sz w:val="20"/>
+          <w:szCs w:val="20"/>
+        </w:rPr>
+        <w:t xml:space="preserve">                creditScore = GetCreditScore();</w:t>
+      </w:r>
+    </w:p>
+    <w:p>
+      <w:pPr>
+        <w:autoSpaceDE w:val="0"/>
+        <w:autoSpaceDN w:val="0"/>
+        <w:adjustRightInd w:val="0"/>
+        <w:spacing w:after="0" w:line="240" w:lineRule="auto"/>
+        <w:rPr>
+          <w:rFonts w:cstheme="minorHAnsi"/>
+          <w:noProof/>
+          <w:color w:val="000000"/>
+          <w:sz w:val="20"/>
+          <w:szCs w:val="20"/>
+        </w:rPr>
+      </w:pPr>
+      <w:r>
+        <w:rPr>
+          <w:rFonts w:cstheme="minorHAnsi"/>
+          <w:noProof/>
+          <w:color w:val="000000"/>
+          <w:sz w:val="20"/>
+          <w:szCs w:val="20"/>
+        </w:rPr>
+        <w:t xml:space="preserve">                </w:t>
+      </w:r>
+      <w:r>
+        <w:rPr>
+          <w:rFonts w:cstheme="minorHAnsi"/>
+          <w:noProof/>
+          <w:color w:val="0000FF"/>
+          <w:sz w:val="20"/>
+          <w:szCs w:val="20"/>
+        </w:rPr>
+        <w:t>if</w:t>
+      </w:r>
+      <w:r>
+        <w:rPr>
+          <w:rFonts w:cstheme="minorHAnsi"/>
+          <w:noProof/>
+          <w:color w:val="000000"/>
+          <w:sz w:val="20"/>
+          <w:szCs w:val="20"/>
+        </w:rPr>
+        <w:t xml:space="preserve"> (creditScore &lt; 200 &amp;&amp; creditScoreStatus)</w:t>
+      </w:r>
+    </w:p>
+    <w:p>
+      <w:pPr>
+        <w:autoSpaceDE w:val="0"/>
+        <w:autoSpaceDN w:val="0"/>
+        <w:adjustRightInd w:val="0"/>
+        <w:spacing w:after="0" w:line="240" w:lineRule="auto"/>
+        <w:rPr>
+          <w:rFonts w:cstheme="minorHAnsi"/>
+          <w:noProof/>
+          <w:color w:val="000000"/>
+          <w:sz w:val="20"/>
+          <w:szCs w:val="20"/>
+        </w:rPr>
+      </w:pPr>
+      <w:r>
+        <w:rPr>
+          <w:rFonts w:cstheme="minorHAnsi"/>
+          <w:noProof/>
+          <w:color w:val="000000"/>
+          <w:sz w:val="20"/>
+          <w:szCs w:val="20"/>
+        </w:rPr>
+        <w:t xml:space="preserve">                {</w:t>
+      </w:r>
+    </w:p>
+    <w:p>
+      <w:pPr>
+        <w:autoSpaceDE w:val="0"/>
+        <w:autoSpaceDN w:val="0"/>
+        <w:adjustRightInd w:val="0"/>
+        <w:spacing w:after="0" w:line="240" w:lineRule="auto"/>
+        <w:rPr>
+          <w:rFonts w:cstheme="minorHAnsi"/>
+          <w:noProof/>
+          <w:color w:val="000000"/>
+          <w:sz w:val="20"/>
+          <w:szCs w:val="20"/>
+        </w:rPr>
+      </w:pPr>
+      <w:r>
+        <w:rPr>
+          <w:rFonts w:cstheme="minorHAnsi"/>
+          <w:noProof/>
+          <w:color w:val="000000"/>
+          <w:sz w:val="20"/>
+          <w:szCs w:val="20"/>
+        </w:rPr>
+        <w:t xml:space="preserve">                    creditScoreStatus = </w:t>
+      </w:r>
+      <w:r>
+        <w:rPr>
+          <w:rFonts w:cstheme="minorHAnsi"/>
+          <w:noProof/>
+          <w:color w:val="0000FF"/>
+          <w:sz w:val="20"/>
+          <w:szCs w:val="20"/>
+        </w:rPr>
+        <w:t>false</w:t>
+      </w:r>
+      <w:r>
+        <w:rPr>
+          <w:rFonts w:cstheme="minorHAnsi"/>
+          <w:noProof/>
+          <w:color w:val="000000"/>
+          <w:sz w:val="20"/>
+          <w:szCs w:val="20"/>
+        </w:rPr>
+        <w:t>;</w:t>
+      </w:r>
+    </w:p>
+    <w:p>
+      <w:pPr>
+        <w:autoSpaceDE w:val="0"/>
+        <w:autoSpaceDN w:val="0"/>
+        <w:adjustRightInd w:val="0"/>
+        <w:spacing w:after="0" w:line="240" w:lineRule="auto"/>
+        <w:rPr>
+          <w:rFonts w:cstheme="minorHAnsi"/>
+          <w:noProof/>
+          <w:color w:val="000000"/>
+          <w:sz w:val="20"/>
+          <w:szCs w:val="20"/>
+        </w:rPr>
+      </w:pPr>
+      <w:r>
+        <w:rPr>
+          <w:rFonts w:cstheme="minorHAnsi"/>
+          <w:noProof/>
+          <w:color w:val="000000"/>
+          <w:sz w:val="20"/>
+          <w:szCs w:val="20"/>
+        </w:rPr>
+        <w:t xml:space="preserve">                }</w:t>
+      </w:r>
+    </w:p>
+    <w:p>
+      <w:pPr>
+        <w:autoSpaceDE w:val="0"/>
+        <w:autoSpaceDN w:val="0"/>
+        <w:adjustRightInd w:val="0"/>
+        <w:spacing w:after="0" w:line="240" w:lineRule="auto"/>
+        <w:rPr>
+          <w:rFonts w:cstheme="minorHAnsi"/>
+          <w:noProof/>
+          <w:color w:val="000000"/>
+          <w:sz w:val="20"/>
+          <w:szCs w:val="20"/>
+        </w:rPr>
+      </w:pPr>
+      <w:r>
+        <w:rPr>
+          <w:rFonts w:cstheme="minorHAnsi"/>
+          <w:noProof/>
+          <w:color w:val="000000"/>
+          <w:sz w:val="20"/>
+          <w:szCs w:val="20"/>
+        </w:rPr>
+        <w:t xml:space="preserve">                </w:t>
+      </w:r>
+      <w:r>
+        <w:rPr>
+          <w:rFonts w:cstheme="minorHAnsi"/>
+          <w:noProof/>
+          <w:color w:val="008000"/>
+          <w:sz w:val="20"/>
+          <w:szCs w:val="20"/>
+        </w:rPr>
+        <w:t>// Signal the barrier</w:t>
+      </w:r>
+    </w:p>
+    <w:p>
+      <w:pPr>
+        <w:autoSpaceDE w:val="0"/>
+        <w:autoSpaceDN w:val="0"/>
+        <w:adjustRightInd w:val="0"/>
+        <w:spacing w:after="0" w:line="240" w:lineRule="auto"/>
+        <w:rPr>
+          <w:rFonts w:cstheme="minorHAnsi"/>
+          <w:noProof/>
+          <w:color w:val="000000"/>
+          <w:sz w:val="20"/>
+          <w:szCs w:val="20"/>
+        </w:rPr>
+      </w:pPr>
+      <w:r>
+        <w:rPr>
+          <w:rFonts w:cstheme="minorHAnsi"/>
+          <w:noProof/>
+          <w:color w:val="000000"/>
+          <w:sz w:val="20"/>
+          <w:szCs w:val="20"/>
+        </w:rPr>
+        <w:t xml:space="preserve">                barrier.SignalAndWait();</w:t>
+      </w:r>
+    </w:p>
+    <w:p>
+      <w:pPr>
+        <w:autoSpaceDE w:val="0"/>
+        <w:autoSpaceDN w:val="0"/>
+        <w:adjustRightInd w:val="0"/>
+        <w:spacing w:after="0" w:line="240" w:lineRule="auto"/>
+        <w:rPr>
+          <w:rFonts w:cstheme="minorHAnsi"/>
+          <w:noProof/>
+          <w:color w:val="000000"/>
+          <w:sz w:val="20"/>
+          <w:szCs w:val="20"/>
+        </w:rPr>
+      </w:pPr>
+      <w:r>
+        <w:rPr>
+          <w:rFonts w:cstheme="minorHAnsi"/>
+          <w:noProof/>
+          <w:color w:val="000000"/>
+          <w:sz w:val="20"/>
+          <w:szCs w:val="20"/>
+        </w:rPr>
+        <w:lastRenderedPageBreak/>
+        <w:t xml:space="preserve">                </w:t>
+      </w:r>
+      <w:r>
+        <w:rPr>
+          <w:rFonts w:cstheme="minorHAnsi"/>
+          <w:noProof/>
+          <w:color w:val="008000"/>
+          <w:sz w:val="20"/>
+          <w:szCs w:val="20"/>
+        </w:rPr>
+        <w:t>// start of phase 1</w:t>
+      </w:r>
+    </w:p>
+    <w:p>
+      <w:pPr>
+        <w:autoSpaceDE w:val="0"/>
+        <w:autoSpaceDN w:val="0"/>
+        <w:adjustRightInd w:val="0"/>
+        <w:spacing w:after="0" w:line="240" w:lineRule="auto"/>
+        <w:rPr>
+          <w:rFonts w:cstheme="minorHAnsi"/>
+          <w:noProof/>
+          <w:color w:val="000000"/>
+          <w:sz w:val="20"/>
+          <w:szCs w:val="20"/>
+        </w:rPr>
+      </w:pPr>
+      <w:r>
+        <w:rPr>
+          <w:rFonts w:cstheme="minorHAnsi"/>
+          <w:noProof/>
+          <w:color w:val="000000"/>
+          <w:sz w:val="20"/>
+          <w:szCs w:val="20"/>
+        </w:rPr>
+        <w:t xml:space="preserve">                Console.WriteLine(</w:t>
+      </w:r>
+      <w:r>
+        <w:rPr>
+          <w:rFonts w:cstheme="minorHAnsi"/>
+          <w:noProof/>
+          <w:color w:val="A31515"/>
+          <w:sz w:val="20"/>
+          <w:szCs w:val="20"/>
+        </w:rPr>
+        <w:t xml:space="preserve">$"Social score evaluation, phase </w:t>
+      </w:r>
+      <w:r>
+        <w:rPr>
+          <w:rFonts w:cstheme="minorHAnsi"/>
+          <w:noProof/>
+          <w:color w:val="000000"/>
+          <w:sz w:val="20"/>
+          <w:szCs w:val="20"/>
+        </w:rPr>
+        <w:t>{barrier.CurrentPhaseNumber}</w:t>
+      </w:r>
+      <w:r>
+        <w:rPr>
+          <w:rFonts w:cstheme="minorHAnsi"/>
+          <w:noProof/>
+          <w:color w:val="A31515"/>
+          <w:sz w:val="20"/>
+          <w:szCs w:val="20"/>
+        </w:rPr>
+        <w:t xml:space="preserve">, from source </w:t>
+      </w:r>
+      <w:r>
+        <w:rPr>
+          <w:rFonts w:cstheme="minorHAnsi"/>
+          <w:noProof/>
+          <w:color w:val="000000"/>
+          <w:sz w:val="20"/>
+          <w:szCs w:val="20"/>
+        </w:rPr>
+        <w:t>{sourceName}</w:t>
+      </w:r>
+      <w:r>
+        <w:rPr>
+          <w:rFonts w:cstheme="minorHAnsi"/>
+          <w:noProof/>
+          <w:color w:val="A31515"/>
+          <w:sz w:val="20"/>
+          <w:szCs w:val="20"/>
+        </w:rPr>
+        <w:t xml:space="preserve"> started"</w:t>
+      </w:r>
+      <w:r>
+        <w:rPr>
+          <w:rFonts w:cstheme="minorHAnsi"/>
+          <w:noProof/>
+          <w:color w:val="000000"/>
+          <w:sz w:val="20"/>
+          <w:szCs w:val="20"/>
+        </w:rPr>
+        <w:t>);</w:t>
+      </w:r>
+    </w:p>
+    <w:p>
+      <w:pPr>
+        <w:autoSpaceDE w:val="0"/>
+        <w:autoSpaceDN w:val="0"/>
+        <w:adjustRightInd w:val="0"/>
+        <w:spacing w:after="0" w:line="240" w:lineRule="auto"/>
+        <w:rPr>
+          <w:rFonts w:cstheme="minorHAnsi"/>
+          <w:noProof/>
+          <w:color w:val="000000"/>
+          <w:sz w:val="20"/>
+          <w:szCs w:val="20"/>
+        </w:rPr>
+      </w:pPr>
+      <w:r>
+        <w:rPr>
+          <w:rFonts w:cstheme="minorHAnsi"/>
+          <w:noProof/>
+          <w:color w:val="000000"/>
+          <w:sz w:val="20"/>
+          <w:szCs w:val="20"/>
+        </w:rPr>
+        <w:t xml:space="preserve">                </w:t>
+      </w:r>
+      <w:r>
+        <w:rPr>
+          <w:rFonts w:cstheme="minorHAnsi"/>
+          <w:noProof/>
+          <w:color w:val="0000FF"/>
+          <w:sz w:val="20"/>
+          <w:szCs w:val="20"/>
+        </w:rPr>
+        <w:t>if</w:t>
+      </w:r>
+      <w:r>
+        <w:rPr>
+          <w:rFonts w:cstheme="minorHAnsi"/>
+          <w:noProof/>
+          <w:color w:val="000000"/>
+          <w:sz w:val="20"/>
+          <w:szCs w:val="20"/>
+        </w:rPr>
+        <w:t xml:space="preserve"> (!creditScoreStatus)</w:t>
+      </w:r>
+    </w:p>
+    <w:p>
+      <w:pPr>
+        <w:autoSpaceDE w:val="0"/>
+        <w:autoSpaceDN w:val="0"/>
+        <w:adjustRightInd w:val="0"/>
+        <w:spacing w:after="0" w:line="240" w:lineRule="auto"/>
+        <w:rPr>
+          <w:rFonts w:cstheme="minorHAnsi"/>
+          <w:noProof/>
+          <w:color w:val="000000"/>
+          <w:sz w:val="20"/>
+          <w:szCs w:val="20"/>
+        </w:rPr>
+      </w:pPr>
+      <w:r>
+        <w:rPr>
+          <w:rFonts w:cstheme="minorHAnsi"/>
+          <w:noProof/>
+          <w:color w:val="000000"/>
+          <w:sz w:val="20"/>
+          <w:szCs w:val="20"/>
+        </w:rPr>
+        <w:t xml:space="preserve">                {</w:t>
+      </w:r>
+    </w:p>
+    <w:p>
+      <w:pPr>
+        <w:autoSpaceDE w:val="0"/>
+        <w:autoSpaceDN w:val="0"/>
+        <w:adjustRightInd w:val="0"/>
+        <w:spacing w:after="0" w:line="240" w:lineRule="auto"/>
+        <w:rPr>
+          <w:rFonts w:cstheme="minorHAnsi"/>
+          <w:noProof/>
+          <w:color w:val="000000"/>
+          <w:sz w:val="20"/>
+          <w:szCs w:val="20"/>
+        </w:rPr>
+      </w:pPr>
+      <w:r>
+        <w:rPr>
+          <w:rFonts w:cstheme="minorHAnsi"/>
+          <w:noProof/>
+          <w:color w:val="000000"/>
+          <w:sz w:val="20"/>
+          <w:szCs w:val="20"/>
+        </w:rPr>
+        <w:t xml:space="preserve">                    Console.WriteLine(</w:t>
+      </w:r>
+      <w:r>
+        <w:rPr>
+          <w:rFonts w:cstheme="minorHAnsi"/>
+          <w:noProof/>
+          <w:color w:val="A31515"/>
+          <w:sz w:val="20"/>
+          <w:szCs w:val="20"/>
+        </w:rPr>
+        <w:t xml:space="preserve">$"Bad credit score from source </w:t>
+      </w:r>
+      <w:r>
+        <w:rPr>
+          <w:rFonts w:cstheme="minorHAnsi"/>
+          <w:noProof/>
+          <w:color w:val="000000"/>
+          <w:sz w:val="20"/>
+          <w:szCs w:val="20"/>
+        </w:rPr>
+        <w:t>{sourceName}</w:t>
+      </w:r>
+      <w:r>
+        <w:rPr>
+          <w:rFonts w:cstheme="minorHAnsi"/>
+          <w:noProof/>
+          <w:color w:val="A31515"/>
+          <w:sz w:val="20"/>
+          <w:szCs w:val="20"/>
+        </w:rPr>
+        <w:t>"</w:t>
+      </w:r>
+      <w:r>
+        <w:rPr>
+          <w:rFonts w:cstheme="minorHAnsi"/>
+          <w:noProof/>
+          <w:color w:val="000000"/>
+          <w:sz w:val="20"/>
+          <w:szCs w:val="20"/>
+        </w:rPr>
+        <w:t>);</w:t>
+      </w:r>
+    </w:p>
+    <w:p>
+      <w:pPr>
+        <w:autoSpaceDE w:val="0"/>
+        <w:autoSpaceDN w:val="0"/>
+        <w:adjustRightInd w:val="0"/>
+        <w:spacing w:after="0" w:line="240" w:lineRule="auto"/>
+        <w:rPr>
+          <w:rFonts w:cstheme="minorHAnsi"/>
+          <w:noProof/>
+          <w:color w:val="000000"/>
+          <w:sz w:val="20"/>
+          <w:szCs w:val="20"/>
+        </w:rPr>
+      </w:pPr>
+      <w:r>
+        <w:rPr>
+          <w:rFonts w:cstheme="minorHAnsi"/>
+          <w:noProof/>
+          <w:color w:val="000000"/>
+          <w:sz w:val="20"/>
+          <w:szCs w:val="20"/>
+        </w:rPr>
+        <w:t xml:space="preserve">                    </w:t>
+      </w:r>
+      <w:r>
+        <w:rPr>
+          <w:rFonts w:cstheme="minorHAnsi"/>
+          <w:noProof/>
+          <w:color w:val="0000FF"/>
+          <w:sz w:val="20"/>
+          <w:szCs w:val="20"/>
+        </w:rPr>
+        <w:t>this</w:t>
+      </w:r>
+      <w:r>
+        <w:rPr>
+          <w:rFonts w:cstheme="minorHAnsi"/>
+          <w:noProof/>
+          <w:color w:val="000000"/>
+          <w:sz w:val="20"/>
+          <w:szCs w:val="20"/>
+        </w:rPr>
+        <w:t xml:space="preserve">.HomeLoanStatus = </w:t>
+      </w:r>
+      <w:r>
+        <w:rPr>
+          <w:rFonts w:cstheme="minorHAnsi"/>
+          <w:noProof/>
+          <w:color w:val="0000FF"/>
+          <w:sz w:val="20"/>
+          <w:szCs w:val="20"/>
+        </w:rPr>
+        <w:t>false</w:t>
+      </w:r>
+      <w:r>
+        <w:rPr>
+          <w:rFonts w:cstheme="minorHAnsi"/>
+          <w:noProof/>
+          <w:color w:val="000000"/>
+          <w:sz w:val="20"/>
+          <w:szCs w:val="20"/>
+        </w:rPr>
+        <w:t>;</w:t>
+      </w:r>
+    </w:p>
+    <w:p>
+      <w:pPr>
+        <w:autoSpaceDE w:val="0"/>
+        <w:autoSpaceDN w:val="0"/>
+        <w:adjustRightInd w:val="0"/>
+        <w:spacing w:after="0" w:line="240" w:lineRule="auto"/>
+        <w:rPr>
+          <w:rFonts w:cstheme="minorHAnsi"/>
+          <w:noProof/>
+          <w:color w:val="000000"/>
+          <w:sz w:val="20"/>
+          <w:szCs w:val="20"/>
+        </w:rPr>
+      </w:pPr>
+      <w:r>
+        <w:rPr>
+          <w:rFonts w:cstheme="minorHAnsi"/>
+          <w:noProof/>
+          <w:color w:val="000000"/>
+          <w:sz w:val="20"/>
+          <w:szCs w:val="20"/>
+        </w:rPr>
+        <w:t xml:space="preserve">                }</w:t>
+      </w:r>
+    </w:p>
+    <w:p>
+      <w:pPr>
+        <w:autoSpaceDE w:val="0"/>
+        <w:autoSpaceDN w:val="0"/>
+        <w:adjustRightInd w:val="0"/>
+        <w:spacing w:after="0" w:line="240" w:lineRule="auto"/>
+        <w:rPr>
+          <w:rFonts w:cstheme="minorHAnsi"/>
+          <w:noProof/>
+          <w:color w:val="000000"/>
+          <w:sz w:val="20"/>
+          <w:szCs w:val="20"/>
+        </w:rPr>
+      </w:pPr>
+      <w:r>
+        <w:rPr>
+          <w:rFonts w:cstheme="minorHAnsi"/>
+          <w:noProof/>
+          <w:color w:val="000000"/>
+          <w:sz w:val="20"/>
+          <w:szCs w:val="20"/>
+        </w:rPr>
+        <w:t xml:space="preserve">                </w:t>
+      </w:r>
+      <w:r>
+        <w:rPr>
+          <w:rFonts w:cstheme="minorHAnsi"/>
+          <w:noProof/>
+          <w:color w:val="0000FF"/>
+          <w:sz w:val="20"/>
+          <w:szCs w:val="20"/>
+        </w:rPr>
+        <w:t>else</w:t>
+      </w:r>
+    </w:p>
+    <w:p>
+      <w:pPr>
+        <w:autoSpaceDE w:val="0"/>
+        <w:autoSpaceDN w:val="0"/>
+        <w:adjustRightInd w:val="0"/>
+        <w:spacing w:after="0" w:line="240" w:lineRule="auto"/>
+        <w:rPr>
+          <w:rFonts w:cstheme="minorHAnsi"/>
+          <w:noProof/>
+          <w:color w:val="000000"/>
+          <w:sz w:val="20"/>
+          <w:szCs w:val="20"/>
+        </w:rPr>
+      </w:pPr>
+      <w:r>
+        <w:rPr>
+          <w:rFonts w:cstheme="minorHAnsi"/>
+          <w:noProof/>
+          <w:color w:val="000000"/>
+          <w:sz w:val="20"/>
+          <w:szCs w:val="20"/>
+        </w:rPr>
+        <w:t xml:space="preserve">                {</w:t>
+      </w:r>
+    </w:p>
+    <w:p>
+      <w:pPr>
+        <w:autoSpaceDE w:val="0"/>
+        <w:autoSpaceDN w:val="0"/>
+        <w:adjustRightInd w:val="0"/>
+        <w:spacing w:after="0" w:line="240" w:lineRule="auto"/>
+        <w:rPr>
+          <w:rFonts w:cstheme="minorHAnsi"/>
+          <w:noProof/>
+          <w:color w:val="000000"/>
+          <w:sz w:val="20"/>
+          <w:szCs w:val="20"/>
+        </w:rPr>
+      </w:pPr>
+      <w:r>
+        <w:rPr>
+          <w:rFonts w:cstheme="minorHAnsi"/>
+          <w:noProof/>
+          <w:color w:val="000000"/>
+          <w:sz w:val="20"/>
+          <w:szCs w:val="20"/>
+        </w:rPr>
+        <w:t xml:space="preserve">                    </w:t>
+      </w:r>
+      <w:r>
+        <w:rPr>
+          <w:rFonts w:cstheme="minorHAnsi"/>
+          <w:noProof/>
+          <w:color w:val="0000FF"/>
+          <w:sz w:val="20"/>
+          <w:szCs w:val="20"/>
+        </w:rPr>
+        <w:t>int</w:t>
+      </w:r>
+      <w:r>
+        <w:rPr>
+          <w:rFonts w:cstheme="minorHAnsi"/>
+          <w:noProof/>
+          <w:color w:val="000000"/>
+          <w:sz w:val="20"/>
+          <w:szCs w:val="20"/>
+        </w:rPr>
+        <w:t xml:space="preserve"> socialScore;</w:t>
+      </w:r>
+    </w:p>
+    <w:p>
+      <w:pPr>
+        <w:autoSpaceDE w:val="0"/>
+        <w:autoSpaceDN w:val="0"/>
+        <w:adjustRightInd w:val="0"/>
+        <w:spacing w:after="0" w:line="240" w:lineRule="auto"/>
+        <w:rPr>
+          <w:rFonts w:cstheme="minorHAnsi"/>
+          <w:noProof/>
+          <w:color w:val="000000"/>
+          <w:sz w:val="20"/>
+          <w:szCs w:val="20"/>
+        </w:rPr>
+      </w:pPr>
+      <w:r>
+        <w:rPr>
+          <w:rFonts w:cstheme="minorHAnsi"/>
+          <w:noProof/>
+          <w:color w:val="000000"/>
+          <w:sz w:val="20"/>
+          <w:szCs w:val="20"/>
+        </w:rPr>
+        <w:t xml:space="preserve">                    socialScore = GetSocialScore();</w:t>
+      </w:r>
+    </w:p>
+    <w:p>
+      <w:pPr>
+        <w:autoSpaceDE w:val="0"/>
+        <w:autoSpaceDN w:val="0"/>
+        <w:adjustRightInd w:val="0"/>
+        <w:spacing w:after="0" w:line="240" w:lineRule="auto"/>
+        <w:rPr>
+          <w:rFonts w:cstheme="minorHAnsi"/>
+          <w:noProof/>
+          <w:color w:val="000000"/>
+          <w:sz w:val="20"/>
+          <w:szCs w:val="20"/>
+        </w:rPr>
+      </w:pPr>
+      <w:r>
+        <w:rPr>
+          <w:rFonts w:cstheme="minorHAnsi"/>
+          <w:noProof/>
+          <w:color w:val="000000"/>
+          <w:sz w:val="20"/>
+          <w:szCs w:val="20"/>
+        </w:rPr>
+        <w:t xml:space="preserve">                    </w:t>
+      </w:r>
+      <w:r>
+        <w:rPr>
+          <w:rFonts w:cstheme="minorHAnsi"/>
+          <w:noProof/>
+          <w:color w:val="0000FF"/>
+          <w:sz w:val="20"/>
+          <w:szCs w:val="20"/>
+        </w:rPr>
+        <w:t>if</w:t>
+      </w:r>
+      <w:r>
+        <w:rPr>
+          <w:rFonts w:cstheme="minorHAnsi"/>
+          <w:noProof/>
+          <w:color w:val="000000"/>
+          <w:sz w:val="20"/>
+          <w:szCs w:val="20"/>
+        </w:rPr>
+        <w:t xml:space="preserve"> (socialScore &lt; 200 &amp;&amp; socialScoreStatus)</w:t>
+      </w:r>
+    </w:p>
+    <w:p>
+      <w:pPr>
+        <w:autoSpaceDE w:val="0"/>
+        <w:autoSpaceDN w:val="0"/>
+        <w:adjustRightInd w:val="0"/>
+        <w:spacing w:after="0" w:line="240" w:lineRule="auto"/>
+        <w:rPr>
+          <w:rFonts w:cstheme="minorHAnsi"/>
+          <w:noProof/>
+          <w:color w:val="000000"/>
+          <w:sz w:val="20"/>
+          <w:szCs w:val="20"/>
+        </w:rPr>
+      </w:pPr>
+      <w:r>
+        <w:rPr>
+          <w:rFonts w:cstheme="minorHAnsi"/>
+          <w:noProof/>
+          <w:color w:val="000000"/>
+          <w:sz w:val="20"/>
+          <w:szCs w:val="20"/>
+        </w:rPr>
+        <w:t xml:space="preserve">                    {</w:t>
+      </w:r>
+    </w:p>
+    <w:p>
+      <w:pPr>
+        <w:autoSpaceDE w:val="0"/>
+        <w:autoSpaceDN w:val="0"/>
+        <w:adjustRightInd w:val="0"/>
+        <w:spacing w:after="0" w:line="240" w:lineRule="auto"/>
+        <w:rPr>
+          <w:rFonts w:cstheme="minorHAnsi"/>
+          <w:noProof/>
+          <w:color w:val="000000"/>
+          <w:sz w:val="20"/>
+          <w:szCs w:val="20"/>
+        </w:rPr>
+      </w:pPr>
+      <w:r>
+        <w:rPr>
+          <w:rFonts w:cstheme="minorHAnsi"/>
+          <w:noProof/>
+          <w:color w:val="000000"/>
+          <w:sz w:val="20"/>
+          <w:szCs w:val="20"/>
+        </w:rPr>
+        <w:t xml:space="preserve">                        Console.WriteLine(</w:t>
+      </w:r>
+      <w:r>
+        <w:rPr>
+          <w:rFonts w:cstheme="minorHAnsi"/>
+          <w:noProof/>
+          <w:color w:val="A31515"/>
+          <w:sz w:val="20"/>
+          <w:szCs w:val="20"/>
+        </w:rPr>
+        <w:t xml:space="preserve">$"Bad social score from source </w:t>
+      </w:r>
+      <w:r>
+        <w:rPr>
+          <w:rFonts w:cstheme="minorHAnsi"/>
+          <w:noProof/>
+          <w:color w:val="000000"/>
+          <w:sz w:val="20"/>
+          <w:szCs w:val="20"/>
+        </w:rPr>
+        <w:t>{sourceName}</w:t>
+      </w:r>
+      <w:r>
+        <w:rPr>
+          <w:rFonts w:cstheme="minorHAnsi"/>
+          <w:noProof/>
+          <w:color w:val="A31515"/>
+          <w:sz w:val="20"/>
+          <w:szCs w:val="20"/>
+        </w:rPr>
+        <w:t>"</w:t>
+      </w:r>
+      <w:r>
+        <w:rPr>
+          <w:rFonts w:cstheme="minorHAnsi"/>
+          <w:noProof/>
+          <w:color w:val="000000"/>
+          <w:sz w:val="20"/>
+          <w:szCs w:val="20"/>
+        </w:rPr>
+        <w:t>);</w:t>
+      </w:r>
+    </w:p>
+    <w:p>
+      <w:pPr>
+        <w:autoSpaceDE w:val="0"/>
+        <w:autoSpaceDN w:val="0"/>
+        <w:adjustRightInd w:val="0"/>
+        <w:spacing w:after="0" w:line="240" w:lineRule="auto"/>
+        <w:rPr>
+          <w:rFonts w:cstheme="minorHAnsi"/>
+          <w:noProof/>
+          <w:color w:val="000000"/>
+          <w:sz w:val="20"/>
+          <w:szCs w:val="20"/>
+        </w:rPr>
+      </w:pPr>
+      <w:r>
+        <w:rPr>
+          <w:rFonts w:cstheme="minorHAnsi"/>
+          <w:noProof/>
+          <w:color w:val="000000"/>
+          <w:sz w:val="20"/>
+          <w:szCs w:val="20"/>
+        </w:rPr>
+        <w:t xml:space="preserve">                        socialScoreStatus = </w:t>
+      </w:r>
+      <w:r>
+        <w:rPr>
+          <w:rFonts w:cstheme="minorHAnsi"/>
+          <w:noProof/>
+          <w:color w:val="0000FF"/>
+          <w:sz w:val="20"/>
+          <w:szCs w:val="20"/>
+        </w:rPr>
+        <w:t>false</w:t>
+      </w:r>
+      <w:r>
+        <w:rPr>
+          <w:rFonts w:cstheme="minorHAnsi"/>
+          <w:noProof/>
+          <w:color w:val="000000"/>
+          <w:sz w:val="20"/>
+          <w:szCs w:val="20"/>
+        </w:rPr>
+        <w:t>;</w:t>
+      </w:r>
+    </w:p>
+    <w:p>
+      <w:pPr>
+        <w:autoSpaceDE w:val="0"/>
+        <w:autoSpaceDN w:val="0"/>
+        <w:adjustRightInd w:val="0"/>
+        <w:spacing w:after="0" w:line="240" w:lineRule="auto"/>
+        <w:rPr>
+          <w:rFonts w:cstheme="minorHAnsi"/>
+          <w:noProof/>
+          <w:color w:val="000000"/>
+          <w:sz w:val="20"/>
+          <w:szCs w:val="20"/>
+        </w:rPr>
+      </w:pPr>
+      <w:r>
+        <w:rPr>
+          <w:rFonts w:cstheme="minorHAnsi"/>
+          <w:noProof/>
+          <w:color w:val="000000"/>
+          <w:sz w:val="20"/>
+          <w:szCs w:val="20"/>
+        </w:rPr>
+        <w:t xml:space="preserve">                        </w:t>
+      </w:r>
+      <w:r>
+        <w:rPr>
+          <w:rFonts w:cstheme="minorHAnsi"/>
+          <w:noProof/>
+          <w:color w:val="0000FF"/>
+          <w:sz w:val="20"/>
+          <w:szCs w:val="20"/>
+        </w:rPr>
+        <w:t>this</w:t>
+      </w:r>
+      <w:r>
+        <w:rPr>
+          <w:rFonts w:cstheme="minorHAnsi"/>
+          <w:noProof/>
+          <w:color w:val="000000"/>
+          <w:sz w:val="20"/>
+          <w:szCs w:val="20"/>
+        </w:rPr>
+        <w:t xml:space="preserve">.HomeLoanStatus = </w:t>
+      </w:r>
+      <w:r>
+        <w:rPr>
+          <w:rFonts w:cstheme="minorHAnsi"/>
+          <w:noProof/>
+          <w:color w:val="0000FF"/>
+          <w:sz w:val="20"/>
+          <w:szCs w:val="20"/>
+        </w:rPr>
+        <w:t>false</w:t>
+      </w:r>
+      <w:r>
+        <w:rPr>
+          <w:rFonts w:cstheme="minorHAnsi"/>
+          <w:noProof/>
+          <w:color w:val="000000"/>
+          <w:sz w:val="20"/>
+          <w:szCs w:val="20"/>
+        </w:rPr>
+        <w:t>;</w:t>
+      </w:r>
+    </w:p>
+    <w:p>
+      <w:pPr>
+        <w:autoSpaceDE w:val="0"/>
+        <w:autoSpaceDN w:val="0"/>
+        <w:adjustRightInd w:val="0"/>
+        <w:spacing w:after="0" w:line="240" w:lineRule="auto"/>
+        <w:rPr>
+          <w:rFonts w:cstheme="minorHAnsi"/>
+          <w:noProof/>
+          <w:color w:val="000000"/>
+          <w:sz w:val="20"/>
+          <w:szCs w:val="20"/>
+        </w:rPr>
+      </w:pPr>
+      <w:r>
+        <w:rPr>
+          <w:rFonts w:cstheme="minorHAnsi"/>
+          <w:noProof/>
+          <w:color w:val="000000"/>
+          <w:sz w:val="20"/>
+          <w:szCs w:val="20"/>
+        </w:rPr>
+        <w:t xml:space="preserve">                    }</w:t>
+      </w:r>
+    </w:p>
+    <w:p>
+      <w:pPr>
+        <w:autoSpaceDE w:val="0"/>
+        <w:autoSpaceDN w:val="0"/>
+        <w:adjustRightInd w:val="0"/>
+        <w:spacing w:after="0" w:line="240" w:lineRule="auto"/>
+        <w:rPr>
+          <w:rFonts w:cstheme="minorHAnsi"/>
+          <w:noProof/>
+          <w:color w:val="000000"/>
+          <w:sz w:val="20"/>
+          <w:szCs w:val="20"/>
+        </w:rPr>
+      </w:pPr>
+      <w:r>
+        <w:rPr>
+          <w:rFonts w:cstheme="minorHAnsi"/>
+          <w:noProof/>
+          <w:color w:val="000000"/>
+          <w:sz w:val="20"/>
+          <w:szCs w:val="20"/>
+        </w:rPr>
+        <w:t xml:space="preserve">                }</w:t>
+      </w:r>
+    </w:p>
+    <w:p>
+      <w:pPr>
+        <w:autoSpaceDE w:val="0"/>
+        <w:autoSpaceDN w:val="0"/>
+        <w:adjustRightInd w:val="0"/>
+        <w:spacing w:after="0" w:line="240" w:lineRule="auto"/>
+        <w:rPr>
+          <w:rFonts w:cstheme="minorHAnsi"/>
+          <w:noProof/>
+          <w:color w:val="000000"/>
+          <w:sz w:val="20"/>
+          <w:szCs w:val="20"/>
+        </w:rPr>
+      </w:pPr>
+      <w:r>
+        <w:rPr>
+          <w:rFonts w:cstheme="minorHAnsi"/>
+          <w:noProof/>
+          <w:color w:val="000000"/>
+          <w:sz w:val="20"/>
+          <w:szCs w:val="20"/>
+        </w:rPr>
+        <w:t xml:space="preserve">                </w:t>
+      </w:r>
+      <w:r>
+        <w:rPr>
+          <w:rFonts w:cstheme="minorHAnsi"/>
+          <w:noProof/>
+          <w:color w:val="008000"/>
+          <w:sz w:val="20"/>
+          <w:szCs w:val="20"/>
+        </w:rPr>
+        <w:t>//signal the barrier</w:t>
+      </w:r>
+    </w:p>
+    <w:p>
+      <w:pPr>
+        <w:autoSpaceDE w:val="0"/>
+        <w:autoSpaceDN w:val="0"/>
+        <w:adjustRightInd w:val="0"/>
+        <w:spacing w:after="0" w:line="240" w:lineRule="auto"/>
+        <w:rPr>
+          <w:rFonts w:cstheme="minorHAnsi"/>
+          <w:noProof/>
+          <w:color w:val="000000"/>
+          <w:sz w:val="20"/>
+          <w:szCs w:val="20"/>
+        </w:rPr>
+      </w:pPr>
+      <w:r>
+        <w:rPr>
+          <w:rFonts w:cstheme="minorHAnsi"/>
+          <w:noProof/>
+          <w:color w:val="000000"/>
+          <w:sz w:val="20"/>
+          <w:szCs w:val="20"/>
+        </w:rPr>
+        <w:t xml:space="preserve">                barrier.SignalAndWait();</w:t>
+      </w:r>
+    </w:p>
+    <w:p>
+      <w:pPr>
+        <w:autoSpaceDE w:val="0"/>
+        <w:autoSpaceDN w:val="0"/>
+        <w:adjustRightInd w:val="0"/>
+        <w:spacing w:after="0" w:line="240" w:lineRule="auto"/>
+        <w:rPr>
+          <w:rFonts w:cstheme="minorHAnsi"/>
+          <w:noProof/>
+          <w:color w:val="000000"/>
+          <w:sz w:val="20"/>
+          <w:szCs w:val="20"/>
+        </w:rPr>
+      </w:pPr>
+      <w:r>
+        <w:rPr>
+          <w:rFonts w:cstheme="minorHAnsi"/>
+          <w:noProof/>
+          <w:color w:val="000000"/>
+          <w:sz w:val="20"/>
+          <w:szCs w:val="20"/>
+        </w:rPr>
+        <w:t xml:space="preserve">            });</w:t>
+      </w:r>
+    </w:p>
+    <w:p>
+      <w:pPr>
+        <w:rPr>
+          <w:rFonts w:cstheme="minorHAnsi"/>
+          <w:noProof/>
+          <w:color w:val="000000"/>
+          <w:sz w:val="20"/>
+          <w:szCs w:val="20"/>
+        </w:rPr>
+      </w:pPr>
+      <w:r>
+        <w:rPr>
+          <w:rFonts w:cstheme="minorHAnsi"/>
+          <w:noProof/>
+          <w:color w:val="000000"/>
+          <w:sz w:val="20"/>
+          <w:szCs w:val="20"/>
+        </w:rPr>
+        <w:t xml:space="preserve">        }</w:t>
+      </w:r>
+    </w:p>
+    <w:p>
+      <w:pPr>
+        <w:rPr>
+          <w:rFonts w:ascii="Palatino Linotype" w:hAnsi="Palatino Linotype" w:cstheme="minorHAnsi"/>
+          <w:noProof/>
+          <w:color w:val="000000"/>
+        </w:rPr>
+      </w:pPr>
+      <w:r>
+        <w:rPr>
+          <w:rFonts w:ascii="Palatino Linotype" w:hAnsi="Palatino Linotype" w:cstheme="minorHAnsi"/>
+          <w:noProof/>
+          <w:color w:val="000000"/>
+        </w:rPr>
+        <w:t>Create a console application and add this class. In the main method take input from user on the number of sources that is going to be used for home loan evaluation and create tasks for each source to execute them parallely by calling HomeanAnalyzerAsync method. Finally print the output of home loan approval/rejection.</w:t>
+      </w:r>
+      <w:r>
+        <w:rPr>
+          <w:rFonts w:ascii="Palatino Linotype" w:hAnsi="Palatino Linotype" w:cstheme="minorHAnsi"/>
+          <w:noProof/>
+          <w:color w:val="000000"/>
+        </w:rPr>
+        <w:t xml:space="preserve"> Our Main method will look like below</w:t>
+      </w:r>
+    </w:p>
+    <w:p>
+      <w:pPr>
+        <w:autoSpaceDE w:val="0"/>
+        <w:autoSpaceDN w:val="0"/>
+        <w:adjustRightInd w:val="0"/>
+        <w:spacing w:after="0" w:line="240" w:lineRule="auto"/>
+        <w:rPr>
+          <w:rFonts w:cstheme="minorHAnsi"/>
+          <w:noProof/>
+          <w:color w:val="000000"/>
+          <w:sz w:val="20"/>
+          <w:szCs w:val="20"/>
+        </w:rPr>
+      </w:pPr>
+      <w:r>
+        <w:rPr>
+          <w:rFonts w:cstheme="minorHAnsi"/>
+          <w:noProof/>
+          <w:color w:val="000000"/>
+          <w:sz w:val="20"/>
+          <w:szCs w:val="20"/>
+        </w:rPr>
+        <w:t xml:space="preserve">        </w:t>
+      </w:r>
+      <w:r>
+        <w:rPr>
+          <w:rFonts w:cstheme="minorHAnsi"/>
+          <w:noProof/>
+          <w:color w:val="0000FF"/>
+          <w:sz w:val="20"/>
+          <w:szCs w:val="20"/>
+        </w:rPr>
+        <w:t>static</w:t>
+      </w:r>
+      <w:r>
+        <w:rPr>
+          <w:rFonts w:cstheme="minorHAnsi"/>
+          <w:noProof/>
+          <w:color w:val="000000"/>
+          <w:sz w:val="20"/>
+          <w:szCs w:val="20"/>
+        </w:rPr>
+        <w:t xml:space="preserve"> </w:t>
+      </w:r>
+      <w:r>
+        <w:rPr>
+          <w:rFonts w:cstheme="minorHAnsi"/>
+          <w:noProof/>
+          <w:color w:val="0000FF"/>
+          <w:sz w:val="20"/>
+          <w:szCs w:val="20"/>
+        </w:rPr>
+        <w:t>async</w:t>
+      </w:r>
+      <w:r>
+        <w:rPr>
+          <w:rFonts w:cstheme="minorHAnsi"/>
+          <w:noProof/>
+          <w:color w:val="000000"/>
+          <w:sz w:val="20"/>
+          <w:szCs w:val="20"/>
+        </w:rPr>
+        <w:t xml:space="preserve"> Task Main(</w:t>
+      </w:r>
+      <w:r>
+        <w:rPr>
+          <w:rFonts w:cstheme="minorHAnsi"/>
+          <w:noProof/>
+          <w:color w:val="0000FF"/>
+          <w:sz w:val="20"/>
+          <w:szCs w:val="20"/>
+        </w:rPr>
+        <w:t>string</w:t>
+      </w:r>
+      <w:r>
+        <w:rPr>
+          <w:rFonts w:cstheme="minorHAnsi"/>
+          <w:noProof/>
+          <w:color w:val="000000"/>
+          <w:sz w:val="20"/>
+          <w:szCs w:val="20"/>
+        </w:rPr>
+        <w:t>[] args)</w:t>
+      </w:r>
+    </w:p>
+    <w:p>
+      <w:pPr>
+        <w:autoSpaceDE w:val="0"/>
+        <w:autoSpaceDN w:val="0"/>
+        <w:adjustRightInd w:val="0"/>
+        <w:spacing w:after="0" w:line="240" w:lineRule="auto"/>
+        <w:rPr>
+          <w:rFonts w:cstheme="minorHAnsi"/>
+          <w:noProof/>
+          <w:color w:val="000000"/>
+          <w:sz w:val="20"/>
+          <w:szCs w:val="20"/>
+        </w:rPr>
+      </w:pPr>
+      <w:r>
+        <w:rPr>
+          <w:rFonts w:cstheme="minorHAnsi"/>
+          <w:noProof/>
+          <w:color w:val="000000"/>
+          <w:sz w:val="20"/>
+          <w:szCs w:val="20"/>
+        </w:rPr>
+        <w:t xml:space="preserve">        {</w:t>
+      </w:r>
+    </w:p>
+    <w:p>
+      <w:pPr>
+        <w:autoSpaceDE w:val="0"/>
+        <w:autoSpaceDN w:val="0"/>
+        <w:adjustRightInd w:val="0"/>
+        <w:spacing w:after="0" w:line="240" w:lineRule="auto"/>
+        <w:rPr>
+          <w:rFonts w:cstheme="minorHAnsi"/>
+          <w:noProof/>
+          <w:color w:val="000000"/>
+          <w:sz w:val="20"/>
+          <w:szCs w:val="20"/>
+        </w:rPr>
+      </w:pPr>
+      <w:r>
+        <w:rPr>
+          <w:rFonts w:cstheme="minorHAnsi"/>
+          <w:noProof/>
+          <w:color w:val="000000"/>
+          <w:sz w:val="20"/>
+          <w:szCs w:val="20"/>
+        </w:rPr>
+        <w:t xml:space="preserve">            Console.WriteLine(</w:t>
+      </w:r>
+      <w:r>
+        <w:rPr>
+          <w:rFonts w:cstheme="minorHAnsi"/>
+          <w:noProof/>
+          <w:color w:val="A31515"/>
+          <w:sz w:val="20"/>
+          <w:szCs w:val="20"/>
+        </w:rPr>
+        <w:t>"Welcome to home loan analyzer, please enter number of sources needed for verification"</w:t>
+      </w:r>
+      <w:r>
+        <w:rPr>
+          <w:rFonts w:cstheme="minorHAnsi"/>
+          <w:noProof/>
+          <w:color w:val="000000"/>
+          <w:sz w:val="20"/>
+          <w:szCs w:val="20"/>
+        </w:rPr>
+        <w:t>);</w:t>
+      </w:r>
+    </w:p>
+    <w:p>
+      <w:pPr>
+        <w:autoSpaceDE w:val="0"/>
+        <w:autoSpaceDN w:val="0"/>
+        <w:adjustRightInd w:val="0"/>
+        <w:spacing w:after="0" w:line="240" w:lineRule="auto"/>
+        <w:rPr>
+          <w:rFonts w:cstheme="minorHAnsi"/>
+          <w:noProof/>
+          <w:color w:val="000000"/>
+          <w:sz w:val="20"/>
+          <w:szCs w:val="20"/>
+        </w:rPr>
+      </w:pPr>
+      <w:r>
+        <w:rPr>
+          <w:rFonts w:cstheme="minorHAnsi"/>
+          <w:noProof/>
+          <w:color w:val="000000"/>
+          <w:sz w:val="20"/>
+          <w:szCs w:val="20"/>
+        </w:rPr>
+        <w:t xml:space="preserve">            </w:t>
+      </w:r>
+      <w:r>
+        <w:rPr>
+          <w:rFonts w:cstheme="minorHAnsi"/>
+          <w:noProof/>
+          <w:color w:val="0000FF"/>
+          <w:sz w:val="20"/>
+          <w:szCs w:val="20"/>
+        </w:rPr>
+        <w:t>int</w:t>
+      </w:r>
+      <w:r>
+        <w:rPr>
+          <w:rFonts w:cstheme="minorHAnsi"/>
+          <w:noProof/>
+          <w:color w:val="000000"/>
+          <w:sz w:val="20"/>
+          <w:szCs w:val="20"/>
+        </w:rPr>
+        <w:t xml:space="preserve"> numberofSources = Convert.ToInt32(Console.ReadLine());</w:t>
+      </w:r>
+    </w:p>
+    <w:p>
+      <w:pPr>
+        <w:autoSpaceDE w:val="0"/>
+        <w:autoSpaceDN w:val="0"/>
+        <w:adjustRightInd w:val="0"/>
+        <w:spacing w:after="0" w:line="240" w:lineRule="auto"/>
+        <w:rPr>
+          <w:rFonts w:cstheme="minorHAnsi"/>
+          <w:noProof/>
+          <w:color w:val="000000"/>
+          <w:sz w:val="20"/>
+          <w:szCs w:val="20"/>
+        </w:rPr>
+      </w:pPr>
+      <w:r>
+        <w:rPr>
+          <w:rFonts w:cstheme="minorHAnsi"/>
+          <w:noProof/>
+          <w:color w:val="000000"/>
+          <w:sz w:val="20"/>
+          <w:szCs w:val="20"/>
+        </w:rPr>
+        <w:t xml:space="preserve">            Task[] tasks = </w:t>
+      </w:r>
+      <w:r>
+        <w:rPr>
+          <w:rFonts w:cstheme="minorHAnsi"/>
+          <w:noProof/>
+          <w:color w:val="0000FF"/>
+          <w:sz w:val="20"/>
+          <w:szCs w:val="20"/>
+        </w:rPr>
+        <w:t>new</w:t>
+      </w:r>
+      <w:r>
+        <w:rPr>
+          <w:rFonts w:cstheme="minorHAnsi"/>
+          <w:noProof/>
+          <w:color w:val="000000"/>
+          <w:sz w:val="20"/>
+          <w:szCs w:val="20"/>
+        </w:rPr>
+        <w:t xml:space="preserve"> Task[numberofSources];</w:t>
+      </w:r>
+    </w:p>
+    <w:p>
+      <w:pPr>
+        <w:autoSpaceDE w:val="0"/>
+        <w:autoSpaceDN w:val="0"/>
+        <w:adjustRightInd w:val="0"/>
+        <w:spacing w:after="0" w:line="240" w:lineRule="auto"/>
+        <w:rPr>
+          <w:rFonts w:cstheme="minorHAnsi"/>
+          <w:noProof/>
+          <w:color w:val="000000"/>
+          <w:sz w:val="20"/>
+          <w:szCs w:val="20"/>
+        </w:rPr>
+      </w:pPr>
+      <w:r>
+        <w:rPr>
+          <w:rFonts w:cstheme="minorHAnsi"/>
+          <w:noProof/>
+          <w:color w:val="000000"/>
+          <w:sz w:val="20"/>
+          <w:szCs w:val="20"/>
+        </w:rPr>
+        <w:t xml:space="preserve">            HomeLoan homeLoan = </w:t>
+      </w:r>
+      <w:r>
+        <w:rPr>
+          <w:rFonts w:cstheme="minorHAnsi"/>
+          <w:noProof/>
+          <w:color w:val="0000FF"/>
+          <w:sz w:val="20"/>
+          <w:szCs w:val="20"/>
+        </w:rPr>
+        <w:t>new</w:t>
+      </w:r>
+      <w:r>
+        <w:rPr>
+          <w:rFonts w:cstheme="minorHAnsi"/>
+          <w:noProof/>
+          <w:color w:val="000000"/>
+          <w:sz w:val="20"/>
+          <w:szCs w:val="20"/>
+        </w:rPr>
+        <w:t xml:space="preserve"> HomeLoan(numberofSources);</w:t>
+      </w:r>
+    </w:p>
+    <w:p>
+      <w:pPr>
+        <w:autoSpaceDE w:val="0"/>
+        <w:autoSpaceDN w:val="0"/>
+        <w:adjustRightInd w:val="0"/>
+        <w:spacing w:after="0" w:line="240" w:lineRule="auto"/>
+        <w:rPr>
+          <w:rFonts w:cstheme="minorHAnsi"/>
+          <w:noProof/>
+          <w:color w:val="000000"/>
+          <w:sz w:val="20"/>
+          <w:szCs w:val="20"/>
+        </w:rPr>
+      </w:pPr>
+      <w:r>
+        <w:rPr>
+          <w:rFonts w:cstheme="minorHAnsi"/>
+          <w:noProof/>
+          <w:color w:val="000000"/>
+          <w:sz w:val="20"/>
+          <w:szCs w:val="20"/>
+        </w:rPr>
+        <w:t xml:space="preserve">            </w:t>
+      </w:r>
+      <w:r>
+        <w:rPr>
+          <w:rFonts w:cstheme="minorHAnsi"/>
+          <w:noProof/>
+          <w:color w:val="0000FF"/>
+          <w:sz w:val="20"/>
+          <w:szCs w:val="20"/>
+        </w:rPr>
+        <w:t>for</w:t>
+      </w:r>
+      <w:r>
+        <w:rPr>
+          <w:rFonts w:cstheme="minorHAnsi"/>
+          <w:noProof/>
+          <w:color w:val="000000"/>
+          <w:sz w:val="20"/>
+          <w:szCs w:val="20"/>
+        </w:rPr>
+        <w:t xml:space="preserve"> (</w:t>
+      </w:r>
+      <w:r>
+        <w:rPr>
+          <w:rFonts w:cstheme="minorHAnsi"/>
+          <w:noProof/>
+          <w:color w:val="0000FF"/>
+          <w:sz w:val="20"/>
+          <w:szCs w:val="20"/>
+        </w:rPr>
+        <w:t>int</w:t>
+      </w:r>
+      <w:r>
+        <w:rPr>
+          <w:rFonts w:cstheme="minorHAnsi"/>
+          <w:noProof/>
+          <w:color w:val="000000"/>
+          <w:sz w:val="20"/>
+          <w:szCs w:val="20"/>
+        </w:rPr>
+        <w:t xml:space="preserve"> i=0;i&lt;numberofSources;i++)</w:t>
+      </w:r>
+    </w:p>
+    <w:p>
+      <w:pPr>
+        <w:autoSpaceDE w:val="0"/>
+        <w:autoSpaceDN w:val="0"/>
+        <w:adjustRightInd w:val="0"/>
+        <w:spacing w:after="0" w:line="240" w:lineRule="auto"/>
+        <w:rPr>
+          <w:rFonts w:cstheme="minorHAnsi"/>
+          <w:noProof/>
+          <w:color w:val="000000"/>
+          <w:sz w:val="20"/>
+          <w:szCs w:val="20"/>
+        </w:rPr>
+      </w:pPr>
+      <w:r>
+        <w:rPr>
+          <w:rFonts w:cstheme="minorHAnsi"/>
+          <w:noProof/>
+          <w:color w:val="000000"/>
+          <w:sz w:val="20"/>
+          <w:szCs w:val="20"/>
+        </w:rPr>
+        <w:t xml:space="preserve">            {</w:t>
+      </w:r>
+    </w:p>
+    <w:p>
+      <w:pPr>
+        <w:autoSpaceDE w:val="0"/>
+        <w:autoSpaceDN w:val="0"/>
+        <w:adjustRightInd w:val="0"/>
+        <w:spacing w:after="0" w:line="240" w:lineRule="auto"/>
+        <w:rPr>
+          <w:rFonts w:cstheme="minorHAnsi"/>
+          <w:noProof/>
+          <w:color w:val="000000"/>
+          <w:sz w:val="20"/>
+          <w:szCs w:val="20"/>
+        </w:rPr>
+      </w:pPr>
+      <w:r>
+        <w:rPr>
+          <w:rFonts w:cstheme="minorHAnsi"/>
+          <w:noProof/>
+          <w:color w:val="000000"/>
+          <w:sz w:val="20"/>
+          <w:szCs w:val="20"/>
+        </w:rPr>
+        <w:t xml:space="preserve">                tasks[i] = homeLoan.HomeanAnalyzerAsync(i.ToString());</w:t>
+      </w:r>
+    </w:p>
+    <w:p>
+      <w:pPr>
+        <w:autoSpaceDE w:val="0"/>
+        <w:autoSpaceDN w:val="0"/>
+        <w:adjustRightInd w:val="0"/>
+        <w:spacing w:after="0" w:line="240" w:lineRule="auto"/>
+        <w:rPr>
+          <w:rFonts w:cstheme="minorHAnsi"/>
+          <w:noProof/>
+          <w:color w:val="000000"/>
+          <w:sz w:val="20"/>
+          <w:szCs w:val="20"/>
+        </w:rPr>
+      </w:pPr>
+      <w:r>
+        <w:rPr>
+          <w:rFonts w:cstheme="minorHAnsi"/>
+          <w:noProof/>
+          <w:color w:val="000000"/>
+          <w:sz w:val="20"/>
+          <w:szCs w:val="20"/>
+        </w:rPr>
+        <w:t xml:space="preserve">            }</w:t>
+      </w:r>
+    </w:p>
+    <w:p>
+      <w:pPr>
+        <w:autoSpaceDE w:val="0"/>
+        <w:autoSpaceDN w:val="0"/>
+        <w:adjustRightInd w:val="0"/>
+        <w:spacing w:after="0" w:line="240" w:lineRule="auto"/>
+        <w:rPr>
+          <w:rFonts w:cstheme="minorHAnsi"/>
+          <w:noProof/>
+          <w:color w:val="000000"/>
+          <w:sz w:val="20"/>
+          <w:szCs w:val="20"/>
+        </w:rPr>
+      </w:pPr>
+      <w:r>
+        <w:rPr>
+          <w:rFonts w:cstheme="minorHAnsi"/>
+          <w:noProof/>
+          <w:color w:val="000000"/>
+          <w:sz w:val="20"/>
+          <w:szCs w:val="20"/>
+        </w:rPr>
+        <w:t xml:space="preserve">            </w:t>
+      </w:r>
+      <w:r>
+        <w:rPr>
+          <w:rFonts w:cstheme="minorHAnsi"/>
+          <w:noProof/>
+          <w:color w:val="0000FF"/>
+          <w:sz w:val="20"/>
+          <w:szCs w:val="20"/>
+        </w:rPr>
+        <w:t>await</w:t>
+      </w:r>
+      <w:r>
+        <w:rPr>
+          <w:rFonts w:cstheme="minorHAnsi"/>
+          <w:noProof/>
+          <w:color w:val="000000"/>
+          <w:sz w:val="20"/>
+          <w:szCs w:val="20"/>
+        </w:rPr>
+        <w:t xml:space="preserve"> Task.WhenAll(tasks);</w:t>
+      </w:r>
+    </w:p>
+    <w:p>
+      <w:pPr>
+        <w:autoSpaceDE w:val="0"/>
+        <w:autoSpaceDN w:val="0"/>
+        <w:adjustRightInd w:val="0"/>
+        <w:spacing w:after="0" w:line="240" w:lineRule="auto"/>
+        <w:rPr>
+          <w:rFonts w:cstheme="minorHAnsi"/>
+          <w:noProof/>
+          <w:color w:val="000000"/>
+          <w:sz w:val="20"/>
+          <w:szCs w:val="20"/>
+        </w:rPr>
+      </w:pPr>
+      <w:r>
+        <w:rPr>
+          <w:rFonts w:cstheme="minorHAnsi"/>
+          <w:noProof/>
+          <w:color w:val="000000"/>
+          <w:sz w:val="20"/>
+          <w:szCs w:val="20"/>
+        </w:rPr>
+        <w:t xml:space="preserve">            </w:t>
+      </w:r>
+      <w:r>
+        <w:rPr>
+          <w:rFonts w:cstheme="minorHAnsi"/>
+          <w:noProof/>
+          <w:color w:val="0000FF"/>
+          <w:sz w:val="20"/>
+          <w:szCs w:val="20"/>
+        </w:rPr>
+        <w:t>if</w:t>
+      </w:r>
+      <w:r>
+        <w:rPr>
+          <w:rFonts w:cstheme="minorHAnsi"/>
+          <w:noProof/>
+          <w:color w:val="000000"/>
+          <w:sz w:val="20"/>
+          <w:szCs w:val="20"/>
+        </w:rPr>
+        <w:t xml:space="preserve"> (homeLoan.HomeLoanStatus)</w:t>
+      </w:r>
+    </w:p>
+    <w:p>
+      <w:pPr>
+        <w:autoSpaceDE w:val="0"/>
+        <w:autoSpaceDN w:val="0"/>
+        <w:adjustRightInd w:val="0"/>
+        <w:spacing w:after="0" w:line="240" w:lineRule="auto"/>
+        <w:rPr>
+          <w:rFonts w:cstheme="minorHAnsi"/>
+          <w:noProof/>
+          <w:color w:val="000000"/>
+          <w:sz w:val="20"/>
+          <w:szCs w:val="20"/>
+        </w:rPr>
+      </w:pPr>
+      <w:r>
+        <w:rPr>
+          <w:rFonts w:cstheme="minorHAnsi"/>
+          <w:noProof/>
+          <w:color w:val="000000"/>
+          <w:sz w:val="20"/>
+          <w:szCs w:val="20"/>
+        </w:rPr>
+        <w:t xml:space="preserve">                Console.WriteLine(</w:t>
+      </w:r>
+      <w:r>
+        <w:rPr>
+          <w:rFonts w:cstheme="minorHAnsi"/>
+          <w:noProof/>
+          <w:color w:val="A31515"/>
+          <w:sz w:val="20"/>
+          <w:szCs w:val="20"/>
+        </w:rPr>
+        <w:t>"Home loan approved"</w:t>
+      </w:r>
+      <w:r>
+        <w:rPr>
+          <w:rFonts w:cstheme="minorHAnsi"/>
+          <w:noProof/>
+          <w:color w:val="000000"/>
+          <w:sz w:val="20"/>
+          <w:szCs w:val="20"/>
+        </w:rPr>
+        <w:t>);</w:t>
+      </w:r>
+    </w:p>
+    <w:p>
+      <w:pPr>
+        <w:autoSpaceDE w:val="0"/>
+        <w:autoSpaceDN w:val="0"/>
+        <w:adjustRightInd w:val="0"/>
+        <w:spacing w:after="0" w:line="240" w:lineRule="auto"/>
+        <w:rPr>
+          <w:rFonts w:cstheme="minorHAnsi"/>
+          <w:noProof/>
+          <w:color w:val="000000"/>
+          <w:sz w:val="20"/>
+          <w:szCs w:val="20"/>
+        </w:rPr>
+      </w:pPr>
+      <w:r>
+        <w:rPr>
+          <w:rFonts w:cstheme="minorHAnsi"/>
+          <w:noProof/>
+          <w:color w:val="000000"/>
+          <w:sz w:val="20"/>
+          <w:szCs w:val="20"/>
+        </w:rPr>
+        <w:t xml:space="preserve">            </w:t>
+      </w:r>
+      <w:r>
+        <w:rPr>
+          <w:rFonts w:cstheme="minorHAnsi"/>
+          <w:noProof/>
+          <w:color w:val="0000FF"/>
+          <w:sz w:val="20"/>
+          <w:szCs w:val="20"/>
+        </w:rPr>
+        <w:t>else</w:t>
+      </w:r>
+    </w:p>
+    <w:p>
+      <w:pPr>
+        <w:autoSpaceDE w:val="0"/>
+        <w:autoSpaceDN w:val="0"/>
+        <w:adjustRightInd w:val="0"/>
+        <w:spacing w:after="0" w:line="240" w:lineRule="auto"/>
+        <w:rPr>
+          <w:rFonts w:cstheme="minorHAnsi"/>
+          <w:noProof/>
+          <w:color w:val="000000"/>
+          <w:sz w:val="20"/>
+          <w:szCs w:val="20"/>
+        </w:rPr>
+      </w:pPr>
+      <w:r>
+        <w:rPr>
+          <w:rFonts w:cstheme="minorHAnsi"/>
+          <w:noProof/>
+          <w:color w:val="000000"/>
+          <w:sz w:val="20"/>
+          <w:szCs w:val="20"/>
+        </w:rPr>
+        <w:t xml:space="preserve">                Console.WriteLine(</w:t>
+      </w:r>
+      <w:r>
+        <w:rPr>
+          <w:rFonts w:cstheme="minorHAnsi"/>
+          <w:noProof/>
+          <w:color w:val="A31515"/>
+          <w:sz w:val="20"/>
+          <w:szCs w:val="20"/>
+        </w:rPr>
+        <w:t>"Home loan rejected"</w:t>
+      </w:r>
+      <w:r>
+        <w:rPr>
+          <w:rFonts w:cstheme="minorHAnsi"/>
+          <w:noProof/>
+          <w:color w:val="000000"/>
+          <w:sz w:val="20"/>
+          <w:szCs w:val="20"/>
+        </w:rPr>
+        <w:t>);</w:t>
+      </w:r>
+    </w:p>
+    <w:p>
+      <w:pPr>
+        <w:autoSpaceDE w:val="0"/>
+        <w:autoSpaceDN w:val="0"/>
+        <w:adjustRightInd w:val="0"/>
+        <w:spacing w:after="0" w:line="240" w:lineRule="auto"/>
+        <w:rPr>
+          <w:rFonts w:cstheme="minorHAnsi"/>
+          <w:noProof/>
+          <w:color w:val="000000"/>
+          <w:sz w:val="20"/>
+          <w:szCs w:val="20"/>
+        </w:rPr>
+      </w:pPr>
+      <w:r>
+        <w:rPr>
+          <w:rFonts w:cstheme="minorHAnsi"/>
+          <w:noProof/>
+          <w:color w:val="000000"/>
+          <w:sz w:val="20"/>
+          <w:szCs w:val="20"/>
+        </w:rPr>
+        <w:t xml:space="preserve">            Console.ReadLine();</w:t>
+      </w:r>
+    </w:p>
+    <w:p>
+      <w:pPr>
+        <w:rPr>
+          <w:rFonts w:cstheme="minorHAnsi"/>
+          <w:noProof/>
+          <w:color w:val="000000"/>
+          <w:sz w:val="20"/>
+          <w:szCs w:val="20"/>
+        </w:rPr>
+      </w:pPr>
+      <w:r>
+        <w:rPr>
+          <w:rFonts w:cstheme="minorHAnsi"/>
+          <w:noProof/>
+          <w:color w:val="000000"/>
+          <w:sz w:val="20"/>
+          <w:szCs w:val="20"/>
+        </w:rPr>
+        <w:t xml:space="preserve">        }</w:t>
+      </w:r>
+    </w:p>
+    <w:p>
+      <w:pPr>
+        <w:rPr>
+          <w:rFonts w:ascii="Palatino Linotype" w:hAnsi="Palatino Linotype" w:cstheme="minorHAnsi"/>
+          <w:noProof/>
+          <w:color w:val="000000"/>
+        </w:rPr>
+      </w:pPr>
+      <w:r>
+        <w:rPr>
+          <w:rFonts w:ascii="Palatino Linotype" w:hAnsi="Palatino Linotype" w:cstheme="minorHAnsi"/>
+          <w:noProof/>
+          <w:color w:val="000000"/>
+        </w:rPr>
+        <w:t>Once we run this application output will look like below</w:t>
+      </w:r>
+    </w:p>
+    <w:p>
+      <w:pPr>
+        <w:rPr>
+          <w:rFonts w:ascii="Palatino Linotype" w:hAnsi="Palatino Linotype" w:cstheme="minorHAnsi"/>
+          <w:noProof/>
+          <w:color w:val="000000"/>
+        </w:rPr>
+      </w:pPr>
+      <w:r>
+        <w:rPr>
+          <w:noProof/>
+        </w:rPr>
+        <w:lastRenderedPageBreak/>
+        <w:drawing>
+          <wp:inline distT="0" distB="0" distL="0" distR="0" wp14:anchorId="5CD55B9E" wp14:editId="0B44739B">
+            <wp:extent cx="5943600" cy="2872740"/>
+            <wp:effectExtent l="0" t="0" r="0" b="3810"/>
+            <wp:docPr id="16" name="Picture 16"/>
+            <wp:cNvGraphicFramePr>
+              <a:graphicFrameLocks xmlns:a="http://schemas.openxmlformats.org/drawingml/2006/main" noChangeAspect="1"/>
+            </wp:cNvGraphicFramePr>
+            <a:graphic xmlns:a="http://schemas.openxmlformats.org/drawingml/2006/main">
+              <a:graphicData uri="http://schemas.openxmlformats.org/drawingml/2006/picture">
+                <pic:pic xmlns:pic="http://schemas.openxmlformats.org/drawingml/2006/picture">
+                  <pic:nvPicPr>
+                    <pic:cNvPr id="1" name=""/>
+                    <pic:cNvPicPr/>
+                  </pic:nvPicPr>
+                  <pic:blipFill>
+                    <a:blip r:embed="rId25"/>
+                    <a:stretch>
+                      <a:fillRect/>
+                    </a:stretch>
+                  </pic:blipFill>
+                  <pic:spPr>
+                    <a:xfrm>
+                      <a:off x="0" y="0"/>
+                      <a:ext cx="5943600" cy="2872740"/>
+                    </a:xfrm>
+                    <a:prstGeom prst="rect">
+                      <a:avLst/>
+                    </a:prstGeom>
+                  </pic:spPr>
+                </pic:pic>
+              </a:graphicData>
+            </a:graphic>
+          </wp:inline>
+        </w:drawing>
+      </w:r>
+    </w:p>
+    <w:p>
+      <w:pPr>
+        <w:rPr>
+          <w:rFonts w:ascii="Palatino Linotype" w:eastAsia="Palatino Linotype" w:hAnsi="Palatino Linotype" w:cs="Palatino Linotype"/>
+          <w:b/>
+          <w:sz w:val="20"/>
+          <w:szCs w:val="20"/>
+        </w:rPr>
+      </w:pPr>
+      <w:r>
+        <w:rPr>
+          <w:rFonts w:ascii="Palatino Linotype" w:eastAsia="Palatino Linotype" w:hAnsi="Palatino Linotype" w:cs="Palatino Linotype"/>
+          <w:b/>
+          <w:sz w:val="20"/>
+          <w:szCs w:val="20"/>
+        </w:rPr>
+        <w:t>Figure 7.15 – Home loan analyzer using Barrier</w:t>
+      </w:r>
+    </w:p>
+    <w:p>
+      <w:pPr>
+        <w:rPr>
+          <w:rFonts w:ascii="Palatino Linotype" w:hAnsi="Palatino Linotype" w:cstheme="minorHAnsi"/>
+          <w:noProof/>
+          <w:color w:val="000000"/>
+        </w:rPr>
+      </w:pPr>
+      <w:r>
+        <w:rPr>
+          <w:rFonts w:ascii="Palatino Linotype" w:hAnsi="Palatino Linotype" w:cstheme="minorHAnsi"/>
+          <w:noProof/>
+          <w:color w:val="000000"/>
+        </w:rPr>
+        <w:t xml:space="preserve">So here we have seen how Barrier can be used in a situation where we have </w:t>
+      </w:r>
+      <w:r>
+        <w:rPr>
+          <w:rFonts w:ascii="Palatino Linotype" w:hAnsi="Palatino Linotype" w:cstheme="minorHAnsi"/>
+          <w:noProof/>
+          <w:color w:val="000000"/>
+        </w:rPr>
+        <w:t>large</w:t>
+      </w:r>
+      <w:r>
+        <w:rPr>
+          <w:rFonts w:ascii="Palatino Linotype" w:hAnsi="Palatino Linotype" w:cstheme="minorHAnsi"/>
+          <w:noProof/>
+          <w:color w:val="000000"/>
+        </w:rPr>
+        <w:t xml:space="preserve"> </w:t>
+      </w:r>
+      <w:r>
+        <w:rPr>
+          <w:rFonts w:ascii="Palatino Linotype" w:hAnsi="Palatino Linotype" w:cstheme="minorHAnsi"/>
+          <w:noProof/>
+          <w:color w:val="000000"/>
+        </w:rPr>
+        <w:t xml:space="preserve">processiong system and multiple phases and how parallel threads can be used and </w:t>
+      </w:r>
+      <w:r>
+        <w:rPr>
+          <w:rFonts w:ascii="Palatino Linotype" w:hAnsi="Palatino Linotype" w:cstheme="minorHAnsi"/>
+          <w:noProof/>
+          <w:color w:val="000000"/>
+        </w:rPr>
+        <w:t>synchronized</w:t>
+      </w:r>
+      <w:r>
+        <w:rPr>
+          <w:rFonts w:ascii="Palatino Linotype" w:hAnsi="Palatino Linotype" w:cstheme="minorHAnsi"/>
+          <w:noProof/>
+          <w:color w:val="000000"/>
+        </w:rPr>
+        <w:t>.</w:t>
+      </w:r>
+    </w:p>
+    <w:p>
+      <w:pPr>
+        <w:rPr>
+          <w:rFonts w:ascii="Palatino Linotype" w:hAnsi="Palatino Linotype" w:cstheme="minorHAnsi"/>
+          <w:b/>
+          <w:bCs/>
+          <w:noProof/>
+        </w:rPr>
+      </w:pPr>
+      <w:r>
+        <w:rPr>
+          <w:rFonts w:ascii="Palatino Linotype" w:hAnsi="Palatino Linotype" w:cstheme="minorHAnsi"/>
+          <w:b/>
+          <w:bCs/>
+          <w:noProof/>
+        </w:rPr>
+        <w:t xml:space="preserve">Some important facts about </w:t>
+      </w:r>
+      <w:r>
+        <w:rPr>
+          <w:rFonts w:ascii="Palatino Linotype" w:hAnsi="Palatino Linotype" w:cstheme="minorHAnsi"/>
+          <w:b/>
+          <w:bCs/>
+          <w:noProof/>
+        </w:rPr>
+        <w:t>Barrier</w:t>
+      </w:r>
+    </w:p>
+    <w:p>
+      <w:pPr>
+        <w:pStyle w:val="ListParagraph"/>
+        <w:numPr>
+          <w:ilvl w:val="0"/>
+          <w:numId w:val="22"/>
+        </w:numPr>
+        <w:rPr>
+          <w:rFonts w:ascii="Palatino Linotype" w:hAnsi="Palatino Linotype" w:cstheme="minorHAnsi"/>
+          <w:noProof/>
+        </w:rPr>
+      </w:pPr>
+      <w:r>
+        <w:rPr>
+          <w:rFonts w:ascii="Palatino Linotype" w:hAnsi="Palatino Linotype" w:cstheme="minorHAnsi"/>
+          <w:noProof/>
+        </w:rPr>
+        <w:t>All threads wait on each other including main thread.</w:t>
+      </w:r>
+    </w:p>
+    <w:p>
+      <w:pPr>
+        <w:pStyle w:val="ListParagraph"/>
+        <w:numPr>
+          <w:ilvl w:val="0"/>
+          <w:numId w:val="22"/>
+        </w:numPr>
+        <w:rPr>
+          <w:rFonts w:ascii="Palatino Linotype" w:hAnsi="Palatino Linotype" w:cstheme="minorHAnsi"/>
+          <w:noProof/>
+        </w:rPr>
+      </w:pPr>
+      <w:r>
+        <w:rPr>
+          <w:rFonts w:ascii="Palatino Linotype" w:hAnsi="Palatino Linotype" w:cstheme="minorHAnsi"/>
+          <w:noProof/>
+        </w:rPr>
+        <w:t>Barrier is reused i.e. SignalandWait can be called based on the number phases and is irrespective of the value Barrier is initialized with</w:t>
+      </w:r>
+      <w:r>
+        <w:rPr>
+          <w:rFonts w:ascii="Palatino Linotype" w:hAnsi="Palatino Linotype" w:cstheme="minorHAnsi"/>
+          <w:noProof/>
+        </w:rPr>
+        <w:t>.</w:t>
+      </w:r>
+    </w:p>
+    <w:p>
+      <w:pPr>
+        <w:pStyle w:val="ListParagraph"/>
+        <w:numPr>
+          <w:ilvl w:val="0"/>
+          <w:numId w:val="22"/>
+        </w:numPr>
+        <w:rPr>
+          <w:rFonts w:ascii="Palatino Linotype" w:hAnsi="Palatino Linotype" w:cstheme="minorHAnsi"/>
+          <w:noProof/>
+        </w:rPr>
+      </w:pPr>
+      <w:r>
+        <w:rPr>
+          <w:rFonts w:ascii="Palatino Linotype" w:hAnsi="Palatino Linotype" w:cstheme="minorHAnsi"/>
+          <w:noProof/>
+        </w:rPr>
+        <w:t xml:space="preserve">Any post phase exception in results in </w:t>
+      </w:r>
+      <w:r>
+        <w:rPr>
+          <w:rFonts w:ascii="Palatino Linotype" w:hAnsi="Palatino Linotype" w:cstheme="minorHAnsi"/>
+          <w:noProof/>
+        </w:rPr>
+        <w:t>BarrierPostPhaseException</w:t>
+      </w:r>
+      <w:r>
+        <w:rPr>
+          <w:rFonts w:ascii="Palatino Linotype" w:hAnsi="Palatino Linotype" w:cstheme="minorHAnsi"/>
+          <w:noProof/>
+        </w:rPr>
+        <w:t>.</w:t>
+      </w:r>
+      <w:bookmarkStart w:id="0" w:name="_GoBack"/>
+      <w:bookmarkEnd w:id="0"/>
+    </w:p>
+    <w:p>
+      <w:pPr>
+        <w:rPr>
+          <w:rFonts w:ascii="Palatino Linotype" w:hAnsi="Palatino Linotype"/>
           <w:b/>
           <w:bCs/>
           <w:sz w:val="28"/>
@@ -34126,51 +37997,12 @@
       <w:r>
         <w:rPr>
           <w:rFonts w:ascii="Palatino Linotype" w:hAnsi="Palatino Linotype"/>
-          <w:sz w:val="28"/>
-          <w:szCs w:val="28"/>
-        </w:rPr>
-        <w:t>May  be multiple API calls</w:t>
-      </w:r>
-    </w:p>
-    <w:p>
-      <w:pPr>
-        <w:rPr>
-          <w:rFonts w:ascii="Palatino Linotype" w:hAnsi="Palatino Linotype"/>
           <w:b/>
           <w:bCs/>
           <w:sz w:val="28"/>
           <w:szCs w:val="28"/>
         </w:rPr>
-      </w:pPr>
-      <w:r>
-        <w:rPr>
-          <w:rFonts w:ascii="Palatino Linotype" w:hAnsi="Palatino Linotype"/>
-          <w:b/>
-          <w:bCs/>
-          <w:sz w:val="28"/>
-          <w:szCs w:val="28"/>
-        </w:rPr>
         <w:t>Wait and Pulse</w:t>
-      </w:r>
-      <w:r>
-        <w:rPr>
-          <w:rFonts w:ascii="Palatino Linotype" w:hAnsi="Palatino Linotype"/>
-          <w:b/>
-          <w:bCs/>
-          <w:sz w:val="28"/>
-          <w:szCs w:val="28"/>
-        </w:rPr>
-        <w:t xml:space="preserve"> 3</w:t>
-      </w:r>
-      <w:r>
-        <w:rPr>
-          <w:rFonts w:ascii="Palatino Linotype" w:hAnsi="Palatino Linotype"/>
-          <w:b/>
-          <w:bCs/>
-          <w:sz w:val="28"/>
-          <w:szCs w:val="28"/>
-        </w:rPr>
-        <w:t xml:space="preserve"> - Optional</w:t>
       </w:r>
     </w:p>
     <w:p>
@@ -35105,6 +38937,119 @@
     </w:lvl>
   </w:abstractNum>
   <w:abstractNum w:abstractNumId="6" w15:restartNumberingAfterBreak="0">
+    <w:nsid w:val="34F13C4D"/>
+    <w:multiLevelType w:val="hybridMultilevel"/>
+    <w:tmpl w:val="7A20ACF0"/>
+    <w:lvl w:ilvl="0" w:tplc="04090001">
+      <w:start w:val="1"/>
+      <w:numFmt w:val="bullet"/>
+      <w:lvlText w:val=""/>
+      <w:lvlJc w:val="left"/>
+      <w:pPr>
+        <w:ind w:left="720" w:hanging="360"/>
+      </w:pPr>
+      <w:rPr>
+        <w:rFonts w:ascii="Symbol" w:hAnsi="Symbol" w:hint="default"/>
+      </w:rPr>
+    </w:lvl>
+    <w:lvl w:ilvl="1" w:tplc="04090003">
+      <w:start w:val="1"/>
+      <w:numFmt w:val="bullet"/>
+      <w:lvlText w:val="o"/>
+      <w:lvlJc w:val="left"/>
+      <w:pPr>
+        <w:ind w:left="1440" w:hanging="360"/>
+      </w:pPr>
+      <w:rPr>
+        <w:rFonts w:ascii="Courier New" w:hAnsi="Courier New" w:cs="Courier New" w:hint="default"/>
+      </w:rPr>
+    </w:lvl>
+    <w:lvl w:ilvl="2" w:tplc="04090005" w:tentative="1">
+      <w:start w:val="1"/>
+      <w:numFmt w:val="bullet"/>
+      <w:lvlText w:val=""/>
+      <w:lvlJc w:val="left"/>
+      <w:pPr>
+        <w:ind w:left="2160" w:hanging="360"/>
+      </w:pPr>
+      <w:rPr>
+        <w:rFonts w:ascii="Wingdings" w:hAnsi="Wingdings" w:hint="default"/>
+      </w:rPr>
+    </w:lvl>
+    <w:lvl w:ilvl="3" w:tplc="04090001" w:tentative="1">
+      <w:start w:val="1"/>
+      <w:numFmt w:val="bullet"/>
+      <w:lvlText w:val=""/>
+      <w:lvlJc w:val="left"/>
+      <w:pPr>
+        <w:ind w:left="2880" w:hanging="360"/>
+      </w:pPr>
+      <w:rPr>
+        <w:rFonts w:ascii="Symbol" w:hAnsi="Symbol" w:hint="default"/>
+      </w:rPr>
+    </w:lvl>
+    <w:lvl w:ilvl="4" w:tplc="04090003" w:tentative="1">
+      <w:start w:val="1"/>
+      <w:numFmt w:val="bullet"/>
+      <w:lvlText w:val="o"/>
+      <w:lvlJc w:val="left"/>
+      <w:pPr>
+        <w:ind w:left="3600" w:hanging="360"/>
+      </w:pPr>
+      <w:rPr>
+        <w:rFonts w:ascii="Courier New" w:hAnsi="Courier New" w:cs="Courier New" w:hint="default"/>
+      </w:rPr>
+    </w:lvl>
+    <w:lvl w:ilvl="5" w:tplc="04090005" w:tentative="1">
+      <w:start w:val="1"/>
+      <w:numFmt w:val="bullet"/>
+      <w:lvlText w:val=""/>
+      <w:lvlJc w:val="left"/>
+      <w:pPr>
+        <w:ind w:left="4320" w:hanging="360"/>
+      </w:pPr>
+      <w:rPr>
+        <w:rFonts w:ascii="Wingdings" w:hAnsi="Wingdings" w:hint="default"/>
+      </w:rPr>
+    </w:lvl>
+    <w:lvl w:ilvl="6" w:tplc="04090001" w:tentative="1">
+      <w:start w:val="1"/>
+      <w:numFmt w:val="bullet"/>
+      <w:lvlText w:val=""/>
+      <w:lvlJc w:val="left"/>
+      <w:pPr>
+        <w:ind w:left="5040" w:hanging="360"/>
+      </w:pPr>
+      <w:rPr>
+        <w:rFonts w:ascii="Symbol" w:hAnsi="Symbol" w:hint="default"/>
+      </w:rPr>
+    </w:lvl>
+    <w:lvl w:ilvl="7" w:tplc="04090003" w:tentative="1">
+      <w:start w:val="1"/>
+      <w:numFmt w:val="bullet"/>
+      <w:lvlText w:val="o"/>
+      <w:lvlJc w:val="left"/>
+      <w:pPr>
+        <w:ind w:left="5760" w:hanging="360"/>
+      </w:pPr>
+      <w:rPr>
+        <w:rFonts w:ascii="Courier New" w:hAnsi="Courier New" w:cs="Courier New" w:hint="default"/>
+      </w:rPr>
+    </w:lvl>
+    <w:lvl w:ilvl="8" w:tplc="04090005" w:tentative="1">
+      <w:start w:val="1"/>
+      <w:numFmt w:val="bullet"/>
+      <w:lvlText w:val=""/>
+      <w:lvlJc w:val="left"/>
+      <w:pPr>
+        <w:ind w:left="6480" w:hanging="360"/>
+      </w:pPr>
+      <w:rPr>
+        <w:rFonts w:ascii="Wingdings" w:hAnsi="Wingdings" w:hint="default"/>
+      </w:rPr>
+    </w:lvl>
+  </w:abstractNum>
+  <w:abstractNum w:abstractNumId="7" w15:restartNumberingAfterBreak="0">
     <w:nsid w:val="3CB10D53"/>
     <w:multiLevelType w:val="hybridMultilevel"/>
     <w:tmpl w:val="B1CEB152"/>
@@ -35217,7 +39162,7 @@
       </w:rPr>
     </w:lvl>
   </w:abstractNum>
-  <w:abstractNum w:abstractNumId="7" w15:restartNumberingAfterBreak="0">
+  <w:abstractNum w:abstractNumId="8" w15:restartNumberingAfterBreak="0">
     <w:nsid w:val="3E5E579F"/>
     <w:multiLevelType w:val="hybridMultilevel"/>
     <w:tmpl w:val="5524D2B4"/>
@@ -35330,7 +39275,7 @@
       </w:rPr>
     </w:lvl>
   </w:abstractNum>
-  <w:abstractNum w:abstractNumId="8" w15:restartNumberingAfterBreak="0">
+  <w:abstractNum w:abstractNumId="9" w15:restartNumberingAfterBreak="0">
     <w:nsid w:val="42A87C5E"/>
     <w:multiLevelType w:val="multilevel"/>
     <w:tmpl w:val="5B94B7AC"/>
@@ -35443,7 +39388,7 @@
       </w:pPr>
     </w:lvl>
   </w:abstractNum>
-  <w:abstractNum w:abstractNumId="9" w15:restartNumberingAfterBreak="0">
+  <w:abstractNum w:abstractNumId="10" w15:restartNumberingAfterBreak="0">
     <w:nsid w:val="4586686F"/>
     <w:multiLevelType w:val="hybridMultilevel"/>
     <w:tmpl w:val="70ACD70E"/>
@@ -35556,7 +39501,7 @@
       </w:rPr>
     </w:lvl>
   </w:abstractNum>
-  <w:abstractNum w:abstractNumId="10" w15:restartNumberingAfterBreak="0">
+  <w:abstractNum w:abstractNumId="11" w15:restartNumberingAfterBreak="0">
     <w:nsid w:val="572F76B8"/>
     <w:multiLevelType w:val="hybridMultilevel"/>
     <w:tmpl w:val="8E4EDF78"/>
@@ -35669,7 +39614,7 @@
       </w:rPr>
     </w:lvl>
   </w:abstractNum>
-  <w:abstractNum w:abstractNumId="11" w15:restartNumberingAfterBreak="0">
+  <w:abstractNum w:abstractNumId="12" w15:restartNumberingAfterBreak="0">
     <w:nsid w:val="61677A11"/>
     <w:multiLevelType w:val="hybridMultilevel"/>
     <w:tmpl w:val="4DF88820"/>
@@ -35782,7 +39727,7 @@
       </w:rPr>
     </w:lvl>
   </w:abstractNum>
-  <w:abstractNum w:abstractNumId="12" w15:restartNumberingAfterBreak="0">
+  <w:abstractNum w:abstractNumId="13" w15:restartNumberingAfterBreak="0">
     <w:nsid w:val="65536C3A"/>
     <w:multiLevelType w:val="hybridMultilevel"/>
     <w:tmpl w:val="6400CAB6"/>
@@ -35895,7 +39840,7 @@
       </w:rPr>
     </w:lvl>
   </w:abstractNum>
-  <w:abstractNum w:abstractNumId="13" w15:restartNumberingAfterBreak="0">
+  <w:abstractNum w:abstractNumId="14" w15:restartNumberingAfterBreak="0">
     <w:nsid w:val="697A41CA"/>
     <w:multiLevelType w:val="hybridMultilevel"/>
     <w:tmpl w:val="53DEE490"/>
@@ -36008,7 +39953,7 @@
       </w:rPr>
     </w:lvl>
   </w:abstractNum>
-  <w:abstractNum w:abstractNumId="14" w15:restartNumberingAfterBreak="0">
+  <w:abstractNum w:abstractNumId="15" w15:restartNumberingAfterBreak="0">
     <w:nsid w:val="6D344301"/>
     <w:multiLevelType w:val="hybridMultilevel"/>
     <w:tmpl w:val="7D4A17E0"/>
@@ -36094,7 +40039,7 @@
       </w:pPr>
     </w:lvl>
   </w:abstractNum>
-  <w:abstractNum w:abstractNumId="15" w15:restartNumberingAfterBreak="0">
+  <w:abstractNum w:abstractNumId="16" w15:restartNumberingAfterBreak="0">
     <w:nsid w:val="6EB73D1B"/>
     <w:multiLevelType w:val="multilevel"/>
     <w:tmpl w:val="5B94B7AC"/>
@@ -36207,7 +40152,7 @@
       </w:pPr>
     </w:lvl>
   </w:abstractNum>
-  <w:abstractNum w:abstractNumId="16" w15:restartNumberingAfterBreak="0">
+  <w:abstractNum w:abstractNumId="17" w15:restartNumberingAfterBreak="0">
     <w:nsid w:val="751915CF"/>
     <w:multiLevelType w:val="hybridMultilevel"/>
     <w:tmpl w:val="B1F0E368"/>
@@ -36320,7 +40265,7 @@
       </w:rPr>
     </w:lvl>
   </w:abstractNum>
-  <w:abstractNum w:abstractNumId="17" w15:restartNumberingAfterBreak="0">
+  <w:abstractNum w:abstractNumId="18" w15:restartNumberingAfterBreak="0">
     <w:nsid w:val="77263C54"/>
     <w:multiLevelType w:val="hybridMultilevel"/>
     <w:tmpl w:val="490E25E6"/>
@@ -36433,7 +40378,7 @@
       </w:rPr>
     </w:lvl>
   </w:abstractNum>
-  <w:abstractNum w:abstractNumId="18" w15:restartNumberingAfterBreak="0">
+  <w:abstractNum w:abstractNumId="19" w15:restartNumberingAfterBreak="0">
     <w:nsid w:val="779906A3"/>
     <w:multiLevelType w:val="hybridMultilevel"/>
     <w:tmpl w:val="815C3E1E"/>
@@ -36519,7 +40464,7 @@
       </w:pPr>
     </w:lvl>
   </w:abstractNum>
-  <w:abstractNum w:abstractNumId="19" w15:restartNumberingAfterBreak="0">
+  <w:abstractNum w:abstractNumId="20" w15:restartNumberingAfterBreak="0">
     <w:nsid w:val="7B203AC0"/>
     <w:multiLevelType w:val="hybridMultilevel"/>
     <w:tmpl w:val="0E485B6E"/>
@@ -36632,7 +40577,7 @@
       </w:rPr>
     </w:lvl>
   </w:abstractNum>
-  <w:abstractNum w:abstractNumId="20" w15:restartNumberingAfterBreak="0">
+  <w:abstractNum w:abstractNumId="21" w15:restartNumberingAfterBreak="0">
     <w:nsid w:val="7E8F147A"/>
     <w:multiLevelType w:val="multilevel"/>
     <w:tmpl w:val="5B94B7AC"/>
@@ -36746,16 +40691,16 @@
     </w:lvl>
   </w:abstractNum>
   <w:num w:numId="1">
-    <w:abstractNumId w:val="14"/>
+    <w:abstractNumId w:val="15"/>
   </w:num>
   <w:num w:numId="2">
-    <w:abstractNumId w:val="20"/>
+    <w:abstractNumId w:val="21"/>
   </w:num>
   <w:num w:numId="3">
-    <w:abstractNumId w:val="15"/>
+    <w:abstractNumId w:val="16"/>
   </w:num>
   <w:num w:numId="4">
-    <w:abstractNumId w:val="8"/>
+    <w:abstractNumId w:val="9"/>
   </w:num>
   <w:num w:numId="5">
     <w:abstractNumId w:val="3"/>
@@ -36770,43 +40715,46 @@
     <w:abstractNumId w:val="5"/>
   </w:num>
   <w:num w:numId="9">
-    <w:abstractNumId w:val="18"/>
+    <w:abstractNumId w:val="19"/>
   </w:num>
   <w:num w:numId="10">
     <w:abstractNumId w:val="1"/>
   </w:num>
   <w:num w:numId="11">
-    <w:abstractNumId w:val="16"/>
+    <w:abstractNumId w:val="17"/>
   </w:num>
   <w:num w:numId="12">
-    <w:abstractNumId w:val="6"/>
+    <w:abstractNumId w:val="7"/>
   </w:num>
   <w:num w:numId="13">
-    <w:abstractNumId w:val="10"/>
+    <w:abstractNumId w:val="11"/>
   </w:num>
   <w:num w:numId="14">
-    <w:abstractNumId w:val="11"/>
+    <w:abstractNumId w:val="12"/>
   </w:num>
   <w:num w:numId="15">
     <w:abstractNumId w:val="2"/>
   </w:num>
   <w:num w:numId="16">
-    <w:abstractNumId w:val="9"/>
+    <w:abstractNumId w:val="10"/>
   </w:num>
   <w:num w:numId="17">
+    <w:abstractNumId w:val="14"/>
+  </w:num>
+  <w:num w:numId="18">
+    <w:abstractNumId w:val="8"/>
+  </w:num>
+  <w:num w:numId="19">
+    <w:abstractNumId w:val="20"/>
+  </w:num>
+  <w:num w:numId="20">
+    <w:abstractNumId w:val="18"/>
+  </w:num>
+  <w:num w:numId="21">
     <w:abstractNumId w:val="13"/>
   </w:num>
-  <w:num w:numId="18">
-    <w:abstractNumId w:val="7"/>
-  </w:num>
-  <w:num w:numId="19">
-    <w:abstractNumId w:val="19"/>
-  </w:num>
-  <w:num w:numId="20">
-    <w:abstractNumId w:val="17"/>
-  </w:num>
-  <w:num w:numId="21">
-    <w:abstractNumId w:val="12"/>
+  <w:num w:numId="22">
+    <w:abstractNumId w:val="6"/>
   </w:num>
 </w:numbering>
 </file>
@@ -37706,7 +41654,7 @@
 </file>
 
 <file path=customXml/itemProps1.xml><?xml version="1.0" encoding="utf-8"?>
-<ds:datastoreItem xmlns:ds="http://schemas.openxmlformats.org/officeDocument/2006/customXml" ds:itemID="{0DBBF349-F415-498D-9B77-EA8FF9F3517C}">
+<ds:datastoreItem xmlns:ds="http://schemas.openxmlformats.org/officeDocument/2006/customXml" ds:itemID="{DA3091FE-2D4E-4EAC-8A6C-74D30E1A152B}">
   <ds:schemaRefs>
     <ds:schemaRef ds:uri="http://schemas.openxmlformats.org/officeDocument/2006/bibliography"/>
   </ds:schemaRefs>

</xml_diff>